<commit_message>
update readme and ess-dive metadata
</commit_message>
<xml_diff>
--- a/thresholds_ESSDIVE_Metadata.docx
+++ b/thresholds_ESSDIVE_Metadata.docx
@@ -142,6 +142,7 @@
         </w:rPr>
       </w:pPr>
       <w:commentRangeStart w:id="0"/>
+      <w:commentRangeStart w:id="1"/>
       <w:r>
         <w:rPr>
           <w:rFonts w:eastAsiaTheme="minorEastAsia"/>
@@ -157,6 +158,13 @@
         </w:rPr>
         <w:commentReference w:id="0"/>
       </w:r>
+      <w:commentRangeEnd w:id="1"/>
+      <w:r>
+        <w:rPr>
+          <w:rStyle w:val="CommentReference"/>
+        </w:rPr>
+        <w:commentReference w:id="1"/>
+      </w:r>
       <w:r>
         <w:rPr>
           <w:rFonts w:eastAsiaTheme="minorEastAsia"/>
@@ -168,7 +176,7 @@
     </w:p>
     <w:p>
       <w:pPr>
-        <w:pStyle w:val="NoSpacing"/>
+        <w:spacing w:before="160"/>
       </w:pPr>
       <w:r>
         <w:t>This data package is associated with the publication “</w:t>
@@ -177,77 +185,97 @@
         <w:t>Thresholds of Area Burned and Burn Severity for Downstream Riverine Systems to ‘Feel the Burn’</w:t>
       </w:r>
       <w:r>
-        <w:t xml:space="preserve">” submitted to Water Resources </w:t>
-      </w:r>
-    </w:p>
-    <w:p>
-      <w:pPr>
-        <w:pStyle w:val="NoSpacing"/>
-      </w:pPr>
-      <w:r>
-        <w:t xml:space="preserve">Research (Wampler et al. 2025). </w:t>
-      </w:r>
-    </w:p>
-    <w:p>
-      <w:pPr>
-        <w:pStyle w:val="NoSpacing"/>
-      </w:pPr>
-    </w:p>
-    <w:p>
-      <w:pPr>
-        <w:pStyle w:val="NoSpacing"/>
-      </w:pPr>
-      <w:r>
-        <w:t xml:space="preserve">This study used the Soil and Water Assessment Tool (SWAT), a processed based model to explore the impacts of area burned and burn severity on streamflow, nitrate, and dissolved organic carbon (DOC) in two test basins: a semi-arid, mixed land use basin and a humid, primarily forested basin. We developed 1800 wildfire scenarios that we run in each basin: 20 different burn extents (5 to 100 % by 5 %), 3 different burn severities (low, moderate, and high), and 30 different post-fire precipitation scenarios. We also ran an additional 30 scenarios associated with no wildfire for the 30 post-fire precipitation scenarios. For each scenario we were interested in the change in runoff ratio (streamflow) and average concentration and annual loads (nitrate and DOC) across the wildfire scenarios. </w:t>
-      </w:r>
-    </w:p>
-    <w:p>
-      <w:pPr>
-        <w:pStyle w:val="NoSpacing"/>
-      </w:pPr>
-    </w:p>
-    <w:p>
-      <w:pPr>
-        <w:pStyle w:val="NoSpacing"/>
-      </w:pPr>
-      <w:r>
-        <w:t>This data package contains the data and scripts required to build SWAT models for the two test basins, create and run the wildfire scenarios, and generate the data summaries and figures used in the associated manuscript.</w:t>
-      </w:r>
-    </w:p>
-    <w:p>
-      <w:pPr>
-        <w:pStyle w:val="NoSpacing"/>
-      </w:pPr>
-    </w:p>
-    <w:p>
-      <w:pPr>
-        <w:pStyle w:val="NoSpacing"/>
-      </w:pPr>
-      <w:r>
-        <w:t xml:space="preserve">This dataset contains (1) file-level metadata; (2) data dictionary; (3) data package readme; (4) workflow documentation; (5) a folder with model input data; (6) a folder with model output data (“outputs”); and (7) a folder with scripts needed to create and run the models and analyze the outputs (“scripts”). The input data folder “inputs” contains the following items: (1) a DOC/wildfire module where the DOC outputs are in kilograms per time step (Wampler et al. 2023); (2) a DOC/wildfire module where the DOC outputs are in milligrams per liter; (3) a modified SWAT-CUP (https://www.2w2e.com/home/SwatCup) file with absolute parameter values; (4) a .csv file with calibrated parameter values for both models; (5) a .txt file called “model.in” with updated parameters for the DOC module; and (6) a .pdf with directions for using the wildfire module. The folder with model output data contains three subfolders: (1) “data”, which contains the processed model outputs; (2) “figures”, which contains the figures from the manuscript; and (3) “summary-outputs”, which contains summarized data used to create tables and results for the manuscript. This package contains the following file types: csv, exe, in, txt, pdf, R, </w:t>
-      </w:r>
-      <w:proofErr w:type="spellStart"/>
-      <w:r>
-        <w:t>png</w:t>
-      </w:r>
-      <w:proofErr w:type="spellEnd"/>
+        <w:t xml:space="preserve">” submitted to </w:t>
+      </w:r>
+      <w:commentRangeStart w:id="2"/>
+      <w:r>
+        <w:t xml:space="preserve">Water Resources Research </w:t>
+      </w:r>
+      <w:commentRangeEnd w:id="2"/>
+      <w:r>
+        <w:rPr>
+          <w:rStyle w:val="CommentReference"/>
+        </w:rPr>
+        <w:commentReference w:id="2"/>
+      </w:r>
+      <w:r>
+        <w:t xml:space="preserve">(Wampler et al. 2025). </w:t>
+      </w:r>
+    </w:p>
+    <w:p>
+      <w:pPr>
+        <w:spacing w:before="160"/>
+      </w:pPr>
+      <w:r>
+        <w:t xml:space="preserve">This study used the Soil and Water Assessment Tool (SWAT), a processed based model to explore the impacts of area burned and burn severity on streamflow, nitrate, and dissolved organic carbon (DOC) in two test basins: a semi-arid, mixed land use basin and a humid, primarily forested basin. We developed 1800 wildfire scenarios that we ran in each basin: 20 different burn extents (5 to 100% by 5%), 3 different burn severities (low, moderate, and high), and 30 different post-fire precipitation scenarios. We also ran an additional 30 scenarios associated with no wildfire for the 30 post-fire precipitation scenarios. For each scenario we were interested in the change in runoff ratio (streamflow) and average concentration and annual loads (nitrate and DOC) across the wildfire scenarios. </w:t>
+      </w:r>
+    </w:p>
+    <w:p>
+      <w:pPr>
+        <w:spacing w:before="160"/>
+      </w:pPr>
+      <w:r>
+        <w:t xml:space="preserve">This data package contains the data and scripts required to build SWAT models for the two test basins, create and run the wildfire scenarios, and generate the data summaries and figures used in the associated manuscript. </w:t>
+      </w:r>
+    </w:p>
+    <w:p>
+      <w:pPr>
+        <w:spacing w:before="160"/>
+      </w:pPr>
+      <w:bookmarkStart w:id="3" w:name="_Hlk182211167"/>
+      <w:r>
+        <w:t xml:space="preserve">This </w:t>
+      </w:r>
+      <w:commentRangeStart w:id="4"/>
+      <w:r>
+        <w:t xml:space="preserve">dataset </w:t>
+      </w:r>
+      <w:commentRangeEnd w:id="4"/>
+      <w:r>
+        <w:rPr>
+          <w:rStyle w:val="CommentReference"/>
+        </w:rPr>
+        <w:commentReference w:id="4"/>
+      </w:r>
+      <w:r>
+        <w:t>contains (1) file-level metadata; (2) data dictionary; (3) data package readme; (4) workflow documentation; (5) a folder with model input data (“inputs”); (6) a folder with model output data (“outputs”); and (7) a folder with scripts needed to create and run the models and analyze the outputs (“scripts”). The input data folder contains the following items: (1) a DOC/wildfire module where the DOC outputs are in kilograms per time step (Wampler et al. 2023); (2) a DOC/wildfire module where the DOC outputs are in milligrams per liter; (3) a modified SWAT-CUP (</w:t>
+      </w:r>
+      <w:hyperlink r:id="rId13" w:history="1">
+        <w:r>
+          <w:rPr>
+            <w:rStyle w:val="Hyperlink"/>
+          </w:rPr>
+          <w:t>https://www.2w2e.com/home/SwatCup</w:t>
+        </w:r>
+      </w:hyperlink>
+      <w:r>
+        <w:t xml:space="preserve">) file with absolute parameter values; (4) a .csv file with calibrated parameter values for both models; (5) a .txt file called “model.in” with updated parameters for the DOC module; and (6) a .pdf with directions for using the wildfire module. The folder with model output data contains three subfolders: (1) “data”, which contains the processed model outputs; (2) “figures”, which contains the figures from the manuscript; and (3) “summary-outputs”, which contains summarized data used to create tables and results for the manuscript. </w:t>
+      </w:r>
+      <w:r>
+        <w:t xml:space="preserve">This package contains the following file types: csv, </w:t>
+      </w:r>
+      <w:r>
+        <w:t xml:space="preserve">exe, in, </w:t>
+      </w:r>
+      <w:r>
+        <w:t>txt, pdf, R</w:t>
+      </w:r>
+      <w:r>
+        <w:t>, png</w:t>
+      </w:r>
       <w:r>
         <w:t>.</w:t>
       </w:r>
-    </w:p>
-    <w:p>
-      <w:pPr>
-        <w:pStyle w:val="NoSpacing"/>
-      </w:pPr>
-    </w:p>
-    <w:p>
-      <w:pPr>
-        <w:pStyle w:val="NoSpacing"/>
-        <w:rPr>
-          <w:rFonts w:eastAsiaTheme="minorEastAsia"/>
-        </w:rPr>
-      </w:pPr>
-      <w:commentRangeStart w:id="1"/>
+      <w:bookmarkEnd w:id="3"/>
+    </w:p>
+    <w:p>
+      <w:pPr>
+        <w:pStyle w:val="NoSpacing"/>
+        <w:rPr>
+          <w:rFonts w:eastAsiaTheme="minorEastAsia"/>
+        </w:rPr>
+      </w:pPr>
+      <w:commentRangeStart w:id="5"/>
       <w:r>
         <w:rPr>
           <w:rFonts w:eastAsiaTheme="minorEastAsia"/>
@@ -256,12 +284,12 @@
         </w:rPr>
         <w:t>Keywords</w:t>
       </w:r>
-      <w:commentRangeEnd w:id="1"/>
+      <w:commentRangeEnd w:id="5"/>
       <w:r>
         <w:rPr>
           <w:rStyle w:val="CommentReference"/>
         </w:rPr>
-        <w:commentReference w:id="1"/>
+        <w:commentReference w:id="5"/>
       </w:r>
       <w:r>
         <w:rPr>
@@ -419,18 +447,38 @@
           <w:sz w:val="22"/>
           <w:szCs w:val="22"/>
         </w:rPr>
+        <w:lastRenderedPageBreak/>
         <w:t>ESS-DIVE Hydrologic Monitoring Reporting Format</w:t>
       </w:r>
     </w:p>
     <w:p>
       <w:pPr>
         <w:pStyle w:val="CommentText"/>
+        <w:spacing w:after="0"/>
         <w:rPr>
           <w:rFonts w:eastAsiaTheme="minorEastAsia"/>
           <w:sz w:val="22"/>
           <w:szCs w:val="22"/>
         </w:rPr>
       </w:pPr>
+      <w:r>
+        <w:rPr>
+          <w:rFonts w:eastAsiaTheme="minorEastAsia"/>
+          <w:sz w:val="22"/>
+          <w:szCs w:val="22"/>
+        </w:rPr>
+        <w:t>ESS-DIVE Model Data Archiving Guidelines</w:t>
+      </w:r>
+    </w:p>
+    <w:p>
+      <w:pPr>
+        <w:pStyle w:val="CommentText"/>
+        <w:rPr>
+          <w:rFonts w:eastAsiaTheme="minorEastAsia"/>
+          <w:sz w:val="22"/>
+          <w:szCs w:val="22"/>
+        </w:rPr>
+      </w:pPr>
     </w:p>
     <w:p>
       <w:pPr>
@@ -449,7 +497,7 @@
         </w:rPr>
         <w:t xml:space="preserve">Data </w:t>
       </w:r>
-      <w:commentRangeStart w:id="2"/>
+      <w:commentRangeStart w:id="6"/>
       <w:r>
         <w:rPr>
           <w:rFonts w:eastAsiaTheme="minorEastAsia"/>
@@ -458,12 +506,12 @@
         </w:rPr>
         <w:t>variables</w:t>
       </w:r>
-      <w:commentRangeEnd w:id="2"/>
+      <w:commentRangeEnd w:id="6"/>
       <w:r>
         <w:rPr>
           <w:rStyle w:val="CommentReference"/>
         </w:rPr>
-        <w:commentReference w:id="2"/>
+        <w:commentReference w:id="6"/>
       </w:r>
       <w:r>
         <w:rPr>
@@ -661,146 +709,234 @@
         <w:rPr>
           <w:rFonts w:eastAsiaTheme="minorEastAsia"/>
         </w:rPr>
-        <w:t xml:space="preserve">River Corridor and Watershed Biogeochemistry </w:t>
+        <w:t>River Corridor and Watershed Biogeochemistry SFA</w:t>
+      </w:r>
+    </w:p>
+    <w:p>
+      <w:pPr>
+        <w:pStyle w:val="NoSpacing"/>
+        <w:rPr>
+          <w:rFonts w:eastAsiaTheme="minorEastAsia"/>
+        </w:rPr>
+      </w:pPr>
+    </w:p>
+    <w:p>
+      <w:pPr>
+        <w:pStyle w:val="NoSpacing"/>
+        <w:rPr>
+          <w:rFonts w:eastAsiaTheme="minorEastAsia"/>
+          <w:b/>
+          <w:bCs/>
+        </w:rPr>
+      </w:pPr>
+      <w:r>
+        <w:rPr>
+          <w:rFonts w:eastAsiaTheme="minorEastAsia"/>
+          <w:b/>
+          <w:bCs/>
+        </w:rPr>
+        <w:t xml:space="preserve">Funding org: </w:t>
+      </w:r>
+    </w:p>
+    <w:p>
+      <w:pPr>
+        <w:pStyle w:val="NoSpacing"/>
+        <w:rPr>
+          <w:rFonts w:eastAsiaTheme="minorEastAsia"/>
+        </w:rPr>
+      </w:pPr>
+      <w:r>
+        <w:rPr>
+          <w:rFonts w:eastAsiaTheme="minorEastAsia"/>
+        </w:rPr>
+        <w:t>U.S. DOE &gt; Office of Science &gt; Biological and Environmental Research (BER)</w:t>
+      </w:r>
+    </w:p>
+    <w:p>
+      <w:pPr>
+        <w:pStyle w:val="NoSpacing"/>
+        <w:rPr>
+          <w:rFonts w:eastAsiaTheme="minorEastAsia"/>
+        </w:rPr>
+      </w:pPr>
+    </w:p>
+    <w:p>
+      <w:pPr>
+        <w:pStyle w:val="NoSpacing"/>
+        <w:rPr>
+          <w:rFonts w:eastAsiaTheme="minorEastAsia"/>
+        </w:rPr>
+      </w:pPr>
+      <w:r>
+        <w:rPr>
+          <w:rFonts w:eastAsiaTheme="minorEastAsia"/>
+          <w:b/>
+          <w:bCs/>
+        </w:rPr>
+        <w:t>DOE Contracts</w:t>
+      </w:r>
+      <w:r>
+        <w:rPr>
+          <w:rFonts w:eastAsiaTheme="minorEastAsia"/>
+        </w:rPr>
+        <w:t xml:space="preserve">: </w:t>
+      </w:r>
+    </w:p>
+    <w:p>
+      <w:pPr>
+        <w:pStyle w:val="NoSpacing"/>
+        <w:rPr>
+          <w:rFonts w:eastAsiaTheme="minorEastAsia"/>
+        </w:rPr>
+      </w:pPr>
+      <w:r>
+        <w:rPr>
+          <w:rFonts w:eastAsiaTheme="minorEastAsia"/>
+        </w:rPr>
+        <w:t>DOE Award #54737</w:t>
+      </w:r>
+    </w:p>
+    <w:p>
+      <w:pPr>
+        <w:pStyle w:val="NoSpacing"/>
+        <w:rPr>
+          <w:rFonts w:eastAsiaTheme="minorEastAsia"/>
+        </w:rPr>
+      </w:pPr>
+    </w:p>
+    <w:p>
+      <w:pPr>
+        <w:pStyle w:val="NoSpacing"/>
+        <w:rPr>
+          <w:rFonts w:eastAsiaTheme="minorEastAsia"/>
+        </w:rPr>
+      </w:pPr>
+      <w:r>
+        <w:rPr>
+          <w:rFonts w:eastAsiaTheme="minorEastAsia"/>
+          <w:b/>
+          <w:bCs/>
+        </w:rPr>
+        <w:t xml:space="preserve">Related </w:t>
+      </w:r>
+      <w:commentRangeStart w:id="7"/>
+      <w:r>
+        <w:rPr>
+          <w:rFonts w:eastAsiaTheme="minorEastAsia"/>
+          <w:b/>
+          <w:bCs/>
+        </w:rPr>
+        <w:t>reference</w:t>
+      </w:r>
+      <w:commentRangeEnd w:id="7"/>
+      <w:r>
+        <w:rPr>
+          <w:rStyle w:val="CommentReference"/>
+        </w:rPr>
+        <w:commentReference w:id="7"/>
+      </w:r>
+      <w:r>
+        <w:rPr>
+          <w:rFonts w:eastAsiaTheme="minorEastAsia"/>
+        </w:rPr>
+        <w:t xml:space="preserve">: </w:t>
+      </w:r>
+    </w:p>
+    <w:p>
+      <w:pPr>
+        <w:pStyle w:val="NoSpacing"/>
+        <w:rPr>
+          <w:rFonts w:eastAsiaTheme="minorEastAsia"/>
+        </w:rPr>
+      </w:pPr>
+    </w:p>
+    <w:p>
+      <w:pPr>
+        <w:spacing w:before="160"/>
+        <w:rPr>
+          <w:ins w:id="8" w:author="Powers-Mccormack, Bibi" w:date="2024-10-28T13:35:00Z"/>
+          <w:rFonts w:ascii="Calibri" w:eastAsia="Calibri" w:hAnsi="Calibri" w:cs="Calibri"/>
+        </w:rPr>
+      </w:pPr>
+      <w:r>
+        <w:rPr>
+          <w:rFonts w:ascii="Calibri" w:eastAsia="Calibri" w:hAnsi="Calibri" w:cs="Calibri"/>
+        </w:rPr>
+        <w:t xml:space="preserve">Wampler, K. A., Myers-Pigg, A. N., Kang, H., </w:t>
       </w:r>
       <w:proofErr w:type="spellStart"/>
       <w:r>
         <w:rPr>
-          <w:rFonts w:eastAsiaTheme="minorEastAsia"/>
-        </w:rPr>
-        <w:t>SFA</w:t>
+          <w:rFonts w:ascii="Calibri" w:eastAsia="Calibri" w:hAnsi="Calibri" w:cs="Calibri"/>
+        </w:rPr>
+        <w:t>Regier</w:t>
       </w:r>
       <w:proofErr w:type="spellEnd"/>
-    </w:p>
-    <w:p>
-      <w:pPr>
-        <w:pStyle w:val="NoSpacing"/>
-        <w:rPr>
-          <w:rFonts w:eastAsiaTheme="minorEastAsia"/>
-        </w:rPr>
-      </w:pPr>
-    </w:p>
-    <w:p>
-      <w:pPr>
-        <w:pStyle w:val="NoSpacing"/>
-        <w:rPr>
-          <w:rFonts w:eastAsiaTheme="minorEastAsia"/>
-          <w:b/>
-          <w:bCs/>
-        </w:rPr>
-      </w:pPr>
-      <w:r>
-        <w:rPr>
-          <w:rFonts w:eastAsiaTheme="minorEastAsia"/>
-          <w:b/>
-          <w:bCs/>
-        </w:rPr>
-        <w:t xml:space="preserve">Funding org: </w:t>
-      </w:r>
-    </w:p>
-    <w:p>
-      <w:pPr>
-        <w:pStyle w:val="NoSpacing"/>
-        <w:rPr>
-          <w:rFonts w:eastAsiaTheme="minorEastAsia"/>
-        </w:rPr>
-      </w:pPr>
-      <w:r>
-        <w:rPr>
-          <w:rFonts w:eastAsiaTheme="minorEastAsia"/>
-        </w:rPr>
-        <w:t>U.S. DOE &gt; Office of Science &gt; Biological and Environmental Research (BER)</w:t>
-      </w:r>
-    </w:p>
-    <w:p>
-      <w:pPr>
-        <w:pStyle w:val="NoSpacing"/>
-        <w:rPr>
-          <w:rFonts w:eastAsiaTheme="minorEastAsia"/>
-        </w:rPr>
-      </w:pPr>
-    </w:p>
-    <w:p>
-      <w:pPr>
-        <w:pStyle w:val="NoSpacing"/>
-        <w:rPr>
-          <w:rFonts w:eastAsiaTheme="minorEastAsia"/>
-        </w:rPr>
-      </w:pPr>
-      <w:r>
-        <w:rPr>
-          <w:rFonts w:eastAsiaTheme="minorEastAsia"/>
-          <w:b/>
-          <w:bCs/>
-        </w:rPr>
-        <w:t>DOE Contracts</w:t>
-      </w:r>
-      <w:r>
-        <w:rPr>
-          <w:rFonts w:eastAsiaTheme="minorEastAsia"/>
-        </w:rPr>
-        <w:t xml:space="preserve">: </w:t>
-      </w:r>
-    </w:p>
-    <w:p>
-      <w:pPr>
-        <w:pStyle w:val="NoSpacing"/>
-        <w:rPr>
-          <w:rFonts w:eastAsiaTheme="minorEastAsia"/>
-        </w:rPr>
-      </w:pPr>
-      <w:r>
-        <w:rPr>
-          <w:rFonts w:eastAsiaTheme="minorEastAsia"/>
-        </w:rPr>
-        <w:t>DOE Award #54737</w:t>
-      </w:r>
-    </w:p>
-    <w:p>
-      <w:pPr>
-        <w:pStyle w:val="NoSpacing"/>
-        <w:rPr>
-          <w:rFonts w:eastAsiaTheme="minorEastAsia"/>
-        </w:rPr>
-      </w:pPr>
-    </w:p>
-    <w:p>
-      <w:pPr>
-        <w:pStyle w:val="NoSpacing"/>
-        <w:rPr>
-          <w:ins w:id="3" w:author="Powers-Mccormack, Bibi" w:date="2024-10-28T13:35:00Z"/>
-          <w:rFonts w:eastAsiaTheme="minorEastAsia"/>
-        </w:rPr>
-      </w:pPr>
-      <w:r>
-        <w:rPr>
-          <w:rFonts w:eastAsiaTheme="minorEastAsia"/>
-          <w:b/>
-          <w:bCs/>
-        </w:rPr>
-        <w:t xml:space="preserve">Related </w:t>
-      </w:r>
-      <w:commentRangeStart w:id="4"/>
-      <w:r>
-        <w:rPr>
-          <w:rFonts w:eastAsiaTheme="minorEastAsia"/>
-          <w:b/>
-          <w:bCs/>
-        </w:rPr>
-        <w:t>reference</w:t>
-      </w:r>
-      <w:commentRangeEnd w:id="4"/>
+      <w:r>
+        <w:rPr>
+          <w:rFonts w:ascii="Calibri" w:eastAsia="Calibri" w:hAnsi="Calibri" w:cs="Calibri"/>
+        </w:rPr>
+        <w:t xml:space="preserve">, P., </w:t>
+      </w:r>
+      <w:proofErr w:type="spellStart"/>
+      <w:r>
+        <w:rPr>
+          <w:rFonts w:ascii="Calibri" w:eastAsia="Calibri" w:hAnsi="Calibri" w:cs="Calibri"/>
+        </w:rPr>
+        <w:t>Scheibe</w:t>
+      </w:r>
+      <w:proofErr w:type="spellEnd"/>
+      <w:r>
+        <w:rPr>
+          <w:rFonts w:ascii="Calibri" w:eastAsia="Calibri" w:hAnsi="Calibri" w:cs="Calibri"/>
+        </w:rPr>
+        <w:t xml:space="preserve">, T. D., and </w:t>
+      </w:r>
+      <w:proofErr w:type="spellStart"/>
+      <w:r>
+        <w:rPr>
+          <w:rFonts w:ascii="Calibri" w:eastAsia="Calibri" w:hAnsi="Calibri" w:cs="Calibri"/>
+        </w:rPr>
+        <w:t>Bladon</w:t>
+      </w:r>
+      <w:proofErr w:type="spellEnd"/>
+      <w:r>
+        <w:rPr>
+          <w:rFonts w:ascii="Calibri" w:eastAsia="Calibri" w:hAnsi="Calibri" w:cs="Calibri"/>
+        </w:rPr>
+        <w:t>, K. D. (2025). Thresholds of Area Burned and Burn Severity for Downstream Riverine Systems to ‘Feel the Burn’</w:t>
+      </w:r>
+      <w:r>
+        <w:rPr>
+          <w:rFonts w:ascii="Calibri" w:eastAsia="Calibri" w:hAnsi="Calibri" w:cs="Calibri"/>
+        </w:rPr>
+        <w:t xml:space="preserve">. </w:t>
+      </w:r>
+      <w:r>
+        <w:rPr>
+          <w:rFonts w:ascii="Calibri" w:eastAsia="Calibri" w:hAnsi="Calibri" w:cs="Calibri"/>
+        </w:rPr>
+        <w:t>ESS Open Archive [</w:t>
+      </w:r>
+      <w:commentRangeStart w:id="9"/>
+      <w:r>
+        <w:rPr>
+          <w:rFonts w:ascii="Calibri" w:eastAsia="Calibri" w:hAnsi="Calibri" w:cs="Calibri"/>
+        </w:rPr>
+        <w:t>preprint</w:t>
+      </w:r>
+      <w:commentRangeEnd w:id="9"/>
       <w:r>
         <w:rPr>
           <w:rStyle w:val="CommentReference"/>
         </w:rPr>
-        <w:commentReference w:id="4"/>
-      </w:r>
-      <w:r>
-        <w:rPr>
-          <w:rFonts w:eastAsiaTheme="minorEastAsia"/>
-        </w:rPr>
-        <w:t xml:space="preserve">: </w:t>
+        <w:commentReference w:id="9"/>
+      </w:r>
+      <w:r>
+        <w:rPr>
+          <w:rFonts w:ascii="Calibri" w:eastAsia="Calibri" w:hAnsi="Calibri" w:cs="Calibri"/>
+        </w:rPr>
+        <w:t>].</w:t>
       </w:r>
     </w:p>
     <w:p>
@@ -922,7 +1058,7 @@
         </w:rPr>
         <w:t xml:space="preserve">, M. (2023). Modeling wildfire effects on streamflow in the Cascade Mountains, Oregon, USA. Journal of Hydrology, 621, 129585. </w:t>
       </w:r>
-      <w:hyperlink r:id="rId13" w:history="1">
+      <w:hyperlink r:id="rId14" w:history="1">
         <w:r>
           <w:rPr>
             <w:rStyle w:val="Hyperlink"/>
@@ -953,7 +1089,7 @@
         </w:rPr>
         <w:t xml:space="preserve">2W2E GmbH. (2019). SWAT-CUP. Zürich, Switzerland: Water Weather Energy Ecosystem. Available from </w:t>
       </w:r>
-      <w:hyperlink r:id="rId14" w:history="1">
+      <w:hyperlink r:id="rId15" w:history="1">
         <w:r>
           <w:rPr>
             <w:rStyle w:val="Hyperlink"/>
@@ -1040,35 +1176,28 @@
           <w:rFonts w:eastAsiaTheme="minorEastAsia"/>
         </w:rPr>
       </w:pPr>
+      <w:r>
+        <w:rPr>
+          <w:rFonts w:eastAsiaTheme="minorEastAsia"/>
+        </w:rPr>
+        <w:lastRenderedPageBreak/>
+        <w:t xml:space="preserve">Velliquette, T., Welch, J., Crow, M., </w:t>
+      </w:r>
       <w:proofErr w:type="spellStart"/>
       <w:r>
         <w:rPr>
           <w:rFonts w:eastAsiaTheme="minorEastAsia"/>
         </w:rPr>
-        <w:t>Velliquette</w:t>
+        <w:t>Devarakonda</w:t>
       </w:r>
       <w:proofErr w:type="spellEnd"/>
       <w:r>
         <w:rPr>
           <w:rFonts w:eastAsiaTheme="minorEastAsia"/>
         </w:rPr>
-        <w:t xml:space="preserve">, T., Welch, J., Crow, M., </w:t>
-      </w:r>
-      <w:proofErr w:type="spellStart"/>
-      <w:r>
-        <w:rPr>
-          <w:rFonts w:eastAsiaTheme="minorEastAsia"/>
-        </w:rPr>
-        <w:t>Devarakonda</w:t>
-      </w:r>
-      <w:proofErr w:type="spellEnd"/>
-      <w:r>
-        <w:rPr>
-          <w:rFonts w:eastAsiaTheme="minorEastAsia"/>
-        </w:rPr>
         <w:t xml:space="preserve">, R., Heinz, S., Crystal-Ornelas, R. (2021). ESS-DIVE Reporting Format for Comma-separated Values (CSV) File Structure. Environmental Systems Science Data Infrastructure for a Virtual Ecosystem (ESS-DIVE), ESS-DIVE Repository. </w:t>
       </w:r>
-      <w:hyperlink r:id="rId15">
+      <w:hyperlink r:id="rId16">
         <w:r>
           <w:rPr>
             <w:rStyle w:val="Hyperlink"/>
@@ -1085,635 +1214,701 @@
           <w:rFonts w:eastAsiaTheme="minorEastAsia"/>
         </w:rPr>
       </w:pPr>
+      <w:r>
+        <w:rPr>
+          <w:rFonts w:eastAsiaTheme="minorEastAsia"/>
+        </w:rPr>
+        <w:t xml:space="preserve">Velliquette, T., Welch, J., Crow, M., </w:t>
+      </w:r>
       <w:proofErr w:type="spellStart"/>
       <w:r>
         <w:rPr>
           <w:rFonts w:eastAsiaTheme="minorEastAsia"/>
         </w:rPr>
-        <w:t>Velliquette</w:t>
+        <w:t>Devarakonda</w:t>
       </w:r>
       <w:proofErr w:type="spellEnd"/>
       <w:r>
         <w:rPr>
           <w:rFonts w:eastAsiaTheme="minorEastAsia"/>
         </w:rPr>
-        <w:t xml:space="preserve">, T., Welch, J., Crow, M., </w:t>
-      </w:r>
+        <w:t>, R., Heinz, S., Crystal-Ornelas, R. (2021). ESS-DIVE Reporting Format for File-level Metadata. Environmental Systems Science Data Infrastructure for a Virtual Ecosystem (ESS-DIVE), ESS-DIVE Repository. https://doi.org/10.15485/1734840</w:t>
+      </w:r>
+    </w:p>
+    <w:p>
+      <w:pPr>
+        <w:pStyle w:val="NoSpacing"/>
+        <w:rPr>
+          <w:rFonts w:eastAsiaTheme="minorEastAsia"/>
+        </w:rPr>
+      </w:pPr>
+    </w:p>
+    <w:p>
+      <w:pPr>
+        <w:pStyle w:val="NoSpacing"/>
+        <w:rPr>
+          <w:rFonts w:eastAsiaTheme="minorEastAsia"/>
+          <w:b/>
+          <w:bCs/>
+        </w:rPr>
+      </w:pPr>
+      <w:r>
+        <w:rPr>
+          <w:rFonts w:eastAsiaTheme="minorEastAsia"/>
+          <w:b/>
+          <w:bCs/>
+        </w:rPr>
+        <w:t>Principal investigator:</w:t>
+      </w:r>
+    </w:p>
+    <w:p>
+      <w:pPr>
+        <w:pStyle w:val="NoSpacing"/>
+        <w:rPr>
+          <w:rFonts w:eastAsiaTheme="minorEastAsia"/>
+        </w:rPr>
+      </w:pPr>
       <w:proofErr w:type="spellStart"/>
       <w:r>
         <w:rPr>
           <w:rFonts w:eastAsiaTheme="minorEastAsia"/>
         </w:rPr>
-        <w:t>Devarakonda</w:t>
+        <w:t>Scheibe</w:t>
       </w:r>
       <w:proofErr w:type="spellEnd"/>
-      <w:r>
-        <w:rPr>
-          <w:rFonts w:eastAsiaTheme="minorEastAsia"/>
-        </w:rPr>
-        <w:t>, R., Heinz, S., Crystal-Ornelas, R. (2021). ESS-DIVE Reporting Format for File-level Metadata. Environmental Systems Science Data Infrastructure for a Virtual Ecosystem (ESS-DIVE), ESS-DIVE Repository. https://doi.org/10.15485/1734840</w:t>
-      </w:r>
-    </w:p>
-    <w:p>
-      <w:pPr>
-        <w:pStyle w:val="NoSpacing"/>
-        <w:rPr>
-          <w:rFonts w:eastAsiaTheme="minorEastAsia"/>
-        </w:rPr>
-      </w:pPr>
-    </w:p>
-    <w:p>
-      <w:pPr>
-        <w:pStyle w:val="NoSpacing"/>
-        <w:rPr>
-          <w:rFonts w:eastAsiaTheme="minorEastAsia"/>
-          <w:b/>
-          <w:bCs/>
-        </w:rPr>
-      </w:pPr>
-      <w:r>
-        <w:rPr>
-          <w:rFonts w:eastAsiaTheme="minorEastAsia"/>
-          <w:b/>
-          <w:bCs/>
-        </w:rPr>
+    </w:p>
+    <w:p>
+      <w:pPr>
+        <w:pStyle w:val="NoSpacing"/>
+        <w:rPr>
+          <w:rFonts w:eastAsiaTheme="minorEastAsia"/>
+        </w:rPr>
+      </w:pPr>
+    </w:p>
+    <w:p>
+      <w:pPr>
+        <w:pStyle w:val="NoSpacing"/>
+        <w:rPr>
+          <w:rFonts w:eastAsiaTheme="minorEastAsia"/>
+        </w:rPr>
+      </w:pPr>
+      <w:r>
+        <w:rPr>
+          <w:rFonts w:eastAsiaTheme="minorEastAsia"/>
+          <w:b/>
+          <w:bCs/>
+        </w:rPr>
+        <w:t>Contact name</w:t>
+      </w:r>
+      <w:r>
+        <w:rPr>
+          <w:rFonts w:eastAsiaTheme="minorEastAsia"/>
+        </w:rPr>
+        <w:t xml:space="preserve">: </w:t>
+      </w:r>
+    </w:p>
+    <w:p>
+      <w:pPr>
+        <w:pStyle w:val="NoSpacing"/>
+        <w:rPr>
+          <w:rFonts w:eastAsiaTheme="minorEastAsia"/>
+        </w:rPr>
+      </w:pPr>
+      <w:r>
+        <w:rPr>
+          <w:rFonts w:eastAsiaTheme="minorEastAsia"/>
+        </w:rPr>
+        <w:t>Katie Wampler</w:t>
+      </w:r>
+    </w:p>
+    <w:p>
+      <w:pPr>
+        <w:pStyle w:val="NoSpacing"/>
+        <w:rPr>
+          <w:rFonts w:eastAsiaTheme="minorEastAsia"/>
+          <w:b/>
+          <w:bCs/>
+        </w:rPr>
+      </w:pPr>
+    </w:p>
+    <w:p>
+      <w:pPr>
+        <w:pStyle w:val="NoSpacing"/>
+        <w:rPr>
+          <w:rFonts w:eastAsiaTheme="minorEastAsia"/>
+        </w:rPr>
+      </w:pPr>
+      <w:r>
+        <w:rPr>
+          <w:rFonts w:eastAsiaTheme="minorEastAsia"/>
+          <w:b/>
+          <w:bCs/>
+        </w:rPr>
+        <w:t>Contact email</w:t>
+      </w:r>
+      <w:r>
+        <w:rPr>
+          <w:rFonts w:eastAsiaTheme="minorEastAsia"/>
+        </w:rPr>
+        <w:t xml:space="preserve">: </w:t>
+      </w:r>
+    </w:p>
+    <w:p>
+      <w:pPr>
+        <w:pStyle w:val="NoSpacing"/>
+        <w:rPr>
+          <w:rFonts w:eastAsiaTheme="minorEastAsia"/>
+        </w:rPr>
+      </w:pPr>
+      <w:r>
+        <w:rPr>
+          <w:rFonts w:eastAsiaTheme="minorEastAsia"/>
+        </w:rPr>
+        <w:t>Katie.wampler@oregonstate.edu</w:t>
+      </w:r>
+    </w:p>
+    <w:p>
+      <w:pPr>
+        <w:pStyle w:val="NoSpacing"/>
+        <w:rPr>
+          <w:rFonts w:eastAsiaTheme="minorEastAsia"/>
+        </w:rPr>
+      </w:pPr>
+    </w:p>
+    <w:p>
+      <w:pPr>
+        <w:pStyle w:val="NoSpacing"/>
+        <w:rPr>
+          <w:rFonts w:eastAsiaTheme="minorEastAsia"/>
+        </w:rPr>
+      </w:pPr>
+      <w:commentRangeStart w:id="10"/>
+      <w:commentRangeStart w:id="11"/>
+      <w:commentRangeStart w:id="12"/>
+      <w:r>
+        <w:rPr>
+          <w:rFonts w:eastAsiaTheme="minorEastAsia"/>
+          <w:b/>
+          <w:bCs/>
+        </w:rPr>
+        <w:t>Creators</w:t>
+      </w:r>
+      <w:commentRangeEnd w:id="10"/>
+      <w:r>
+        <w:rPr>
+          <w:rStyle w:val="CommentReference"/>
+        </w:rPr>
+        <w:commentReference w:id="10"/>
+      </w:r>
+      <w:commentRangeEnd w:id="11"/>
+      <w:r>
+        <w:rPr>
+          <w:rStyle w:val="CommentReference"/>
+        </w:rPr>
+        <w:commentReference w:id="11"/>
+      </w:r>
+      <w:r>
+        <w:rPr>
+          <w:rFonts w:eastAsiaTheme="minorEastAsia"/>
+        </w:rPr>
+        <w:t>:</w:t>
+      </w:r>
+      <w:commentRangeEnd w:id="12"/>
+      <w:r>
+        <w:rPr>
+          <w:rStyle w:val="CommentReference"/>
+        </w:rPr>
+        <w:commentReference w:id="12"/>
+      </w:r>
+    </w:p>
+    <w:p>
+      <w:pPr>
+        <w:pStyle w:val="NoSpacing"/>
+        <w:rPr>
+          <w:rFonts w:eastAsiaTheme="minorEastAsia"/>
+        </w:rPr>
+      </w:pPr>
+      <w:r>
+        <w:rPr>
+          <w:rFonts w:eastAsiaTheme="minorEastAsia"/>
+        </w:rPr>
+        <w:t>Katie Wampler</w:t>
+      </w:r>
+    </w:p>
+    <w:p>
+      <w:pPr>
+        <w:pStyle w:val="NoSpacing"/>
+        <w:rPr>
+          <w:rFonts w:eastAsiaTheme="minorEastAsia"/>
+        </w:rPr>
+      </w:pPr>
+      <w:r>
+        <w:rPr>
+          <w:rFonts w:eastAsiaTheme="minorEastAsia"/>
+        </w:rPr>
+        <w:t xml:space="preserve">Kevin </w:t>
+      </w:r>
+      <w:proofErr w:type="spellStart"/>
+      <w:r>
+        <w:rPr>
+          <w:rFonts w:eastAsiaTheme="minorEastAsia"/>
+        </w:rPr>
+        <w:t>Bladon</w:t>
+      </w:r>
+      <w:proofErr w:type="spellEnd"/>
+    </w:p>
+    <w:p>
+      <w:pPr>
+        <w:pStyle w:val="NoSpacing"/>
+        <w:rPr>
+          <w:rFonts w:eastAsiaTheme="minorEastAsia"/>
+        </w:rPr>
+      </w:pPr>
+      <w:r>
+        <w:rPr>
+          <w:rFonts w:eastAsiaTheme="minorEastAsia"/>
+        </w:rPr>
+        <w:t>Brieanne Forbes</w:t>
+      </w:r>
+    </w:p>
+    <w:p>
+      <w:pPr>
+        <w:pStyle w:val="NoSpacing"/>
+        <w:rPr>
+          <w:rFonts w:eastAsiaTheme="minorEastAsia"/>
+        </w:rPr>
+      </w:pPr>
+      <w:proofErr w:type="spellStart"/>
+      <w:r>
+        <w:rPr>
+          <w:rFonts w:eastAsiaTheme="minorEastAsia"/>
+        </w:rPr>
+        <w:t>Hyunwoo</w:t>
+      </w:r>
+      <w:proofErr w:type="spellEnd"/>
+      <w:r>
+        <w:rPr>
+          <w:rFonts w:eastAsiaTheme="minorEastAsia"/>
+        </w:rPr>
+        <w:t xml:space="preserve"> Kang</w:t>
+      </w:r>
+    </w:p>
+    <w:p>
+      <w:pPr>
+        <w:pStyle w:val="NoSpacing"/>
+        <w:rPr>
+          <w:rFonts w:eastAsiaTheme="minorEastAsia"/>
+        </w:rPr>
+      </w:pPr>
+      <w:r>
+        <w:rPr>
+          <w:rFonts w:eastAsiaTheme="minorEastAsia"/>
+        </w:rPr>
+        <w:t>Beck Powers-McCormack</w:t>
+      </w:r>
+    </w:p>
+    <w:p>
+      <w:pPr>
+        <w:pStyle w:val="NoSpacing"/>
+        <w:rPr>
+          <w:rFonts w:eastAsiaTheme="minorEastAsia"/>
+        </w:rPr>
+      </w:pPr>
+      <w:r>
+        <w:rPr>
+          <w:rFonts w:eastAsiaTheme="minorEastAsia"/>
+        </w:rPr>
+        <w:t xml:space="preserve">Peter </w:t>
+      </w:r>
+      <w:proofErr w:type="spellStart"/>
+      <w:r>
+        <w:rPr>
+          <w:rFonts w:eastAsiaTheme="minorEastAsia"/>
+        </w:rPr>
+        <w:t>Regier</w:t>
+      </w:r>
+      <w:proofErr w:type="spellEnd"/>
+    </w:p>
+    <w:p>
+      <w:pPr>
+        <w:pStyle w:val="NoSpacing"/>
+        <w:rPr>
+          <w:rFonts w:eastAsiaTheme="minorEastAsia"/>
+        </w:rPr>
+      </w:pPr>
+      <w:r>
+        <w:rPr>
+          <w:rFonts w:eastAsiaTheme="minorEastAsia"/>
+        </w:rPr>
+        <w:t xml:space="preserve">Tim </w:t>
+      </w:r>
+      <w:proofErr w:type="spellStart"/>
+      <w:r>
+        <w:rPr>
+          <w:rFonts w:eastAsiaTheme="minorEastAsia"/>
+        </w:rPr>
+        <w:t>Scheibe</w:t>
+      </w:r>
+      <w:proofErr w:type="spellEnd"/>
+    </w:p>
+    <w:p>
+      <w:pPr>
+        <w:pStyle w:val="NoSpacing"/>
+        <w:rPr>
+          <w:rFonts w:eastAsiaTheme="minorEastAsia"/>
+        </w:rPr>
+      </w:pPr>
+      <w:r>
+        <w:rPr>
+          <w:rFonts w:eastAsiaTheme="minorEastAsia"/>
+        </w:rPr>
+        <w:t>Allison Myers-Pigg</w:t>
+      </w:r>
+    </w:p>
+    <w:p>
+      <w:pPr>
+        <w:pStyle w:val="NoSpacing"/>
+        <w:rPr>
+          <w:rFonts w:eastAsiaTheme="minorEastAsia"/>
+        </w:rPr>
+      </w:pPr>
+    </w:p>
+    <w:p>
+      <w:pPr>
+        <w:pStyle w:val="NoSpacing"/>
+        <w:rPr>
+          <w:rFonts w:eastAsiaTheme="minorEastAsia"/>
+        </w:rPr>
+      </w:pPr>
+      <w:r>
+        <w:rPr>
+          <w:rFonts w:eastAsiaTheme="minorEastAsia"/>
+          <w:b/>
+          <w:bCs/>
+        </w:rPr>
+        <w:t>Start date</w:t>
+      </w:r>
+      <w:r>
+        <w:rPr>
+          <w:rFonts w:eastAsiaTheme="minorEastAsia"/>
+        </w:rPr>
+        <w:t xml:space="preserve">: </w:t>
+      </w:r>
+    </w:p>
+    <w:p>
+      <w:pPr>
+        <w:pStyle w:val="NoSpacing"/>
+        <w:rPr>
+          <w:rFonts w:eastAsiaTheme="minorEastAsia"/>
+        </w:rPr>
+      </w:pPr>
+      <w:r>
+        <w:rPr>
+          <w:rFonts w:eastAsiaTheme="minorEastAsia"/>
+        </w:rPr>
+        <w:t>2017-08-11</w:t>
+      </w:r>
+    </w:p>
+    <w:p>
+      <w:pPr>
+        <w:pStyle w:val="NoSpacing"/>
+        <w:rPr>
+          <w:rFonts w:eastAsiaTheme="minorEastAsia"/>
+        </w:rPr>
+      </w:pPr>
+    </w:p>
+    <w:p>
+      <w:pPr>
+        <w:pStyle w:val="NoSpacing"/>
+        <w:rPr>
+          <w:rFonts w:eastAsiaTheme="minorEastAsia"/>
+        </w:rPr>
+      </w:pPr>
+      <w:r>
+        <w:rPr>
+          <w:rFonts w:eastAsiaTheme="minorEastAsia"/>
+          <w:b/>
+          <w:bCs/>
+        </w:rPr>
+        <w:t>End date</w:t>
+      </w:r>
+      <w:r>
+        <w:rPr>
+          <w:rFonts w:eastAsiaTheme="minorEastAsia"/>
+        </w:rPr>
+        <w:t xml:space="preserve">: </w:t>
+      </w:r>
+    </w:p>
+    <w:p>
+      <w:pPr>
+        <w:pStyle w:val="NoSpacing"/>
+        <w:rPr>
+          <w:rFonts w:eastAsiaTheme="minorEastAsia"/>
+        </w:rPr>
+      </w:pPr>
+      <w:r>
+        <w:rPr>
+          <w:rFonts w:eastAsiaTheme="minorEastAsia"/>
+        </w:rPr>
+        <w:t>2018-08-10</w:t>
+      </w:r>
+    </w:p>
+    <w:p>
+      <w:pPr>
+        <w:pStyle w:val="NoSpacing"/>
+        <w:rPr>
+          <w:rFonts w:eastAsiaTheme="minorEastAsia"/>
+          <w:highlight w:val="yellow"/>
+        </w:rPr>
+      </w:pPr>
+    </w:p>
+    <w:p>
+      <w:pPr>
+        <w:pStyle w:val="NoSpacing"/>
+        <w:rPr>
+          <w:rFonts w:eastAsiaTheme="minorEastAsia"/>
+          <w:highlight w:val="yellow"/>
+        </w:rPr>
+      </w:pPr>
+    </w:p>
+    <w:p>
+      <w:pPr>
+        <w:pStyle w:val="NoSpacing"/>
+        <w:rPr>
+          <w:rFonts w:eastAsiaTheme="minorEastAsia"/>
+        </w:rPr>
+      </w:pPr>
+      <w:r>
+        <w:rPr>
+          <w:rFonts w:eastAsiaTheme="minorEastAsia"/>
+          <w:b/>
+          <w:bCs/>
+        </w:rPr>
+        <w:t>Location description</w:t>
+      </w:r>
+      <w:r>
+        <w:rPr>
+          <w:rFonts w:eastAsiaTheme="minorEastAsia"/>
+        </w:rPr>
+        <w:t xml:space="preserve">: </w:t>
+      </w:r>
+    </w:p>
+    <w:p>
+      <w:pPr>
+        <w:pStyle w:val="NoSpacing"/>
+        <w:rPr>
+          <w:rFonts w:eastAsiaTheme="minorEastAsia"/>
+        </w:rPr>
+      </w:pPr>
+      <w:r>
+        <w:rPr>
+          <w:rFonts w:eastAsiaTheme="minorEastAsia"/>
+        </w:rPr>
+        <w:t xml:space="preserve">The semi-arid basin was based on data from the Tule River Basin in California, USA (USGS gage 11204100). </w:t>
+      </w:r>
+    </w:p>
+    <w:p>
+      <w:pPr>
+        <w:pStyle w:val="NoSpacing"/>
+        <w:rPr>
+          <w:rFonts w:eastAsiaTheme="minorEastAsia"/>
+        </w:rPr>
+      </w:pPr>
+      <w:r>
+        <w:rPr>
+          <w:rFonts w:eastAsiaTheme="minorEastAsia"/>
+        </w:rPr>
+        <w:t>The humid basin was based on data from the American River Basin in Washington, USA (USGS gage 12488500)</w:t>
+      </w:r>
+    </w:p>
+    <w:p>
+      <w:pPr>
+        <w:pStyle w:val="NoSpacing"/>
+        <w:rPr>
+          <w:rFonts w:eastAsiaTheme="minorEastAsia"/>
+        </w:rPr>
+      </w:pPr>
+    </w:p>
+    <w:p>
+      <w:pPr>
+        <w:pStyle w:val="NoSpacing"/>
+        <w:rPr>
+          <w:rFonts w:eastAsiaTheme="minorEastAsia"/>
+        </w:rPr>
+      </w:pPr>
+      <w:r>
+        <w:rPr>
+          <w:rFonts w:eastAsiaTheme="minorEastAsia"/>
+          <w:b/>
+          <w:bCs/>
+        </w:rPr>
+        <w:t>Coordinates</w:t>
+      </w:r>
+      <w:r>
+        <w:rPr>
+          <w:rFonts w:eastAsiaTheme="minorEastAsia"/>
+        </w:rPr>
+        <w:t>:</w:t>
+      </w:r>
+    </w:p>
+    <w:p>
+      <w:pPr>
+        <w:pStyle w:val="NoSpacing"/>
+        <w:rPr>
+          <w:rFonts w:eastAsiaTheme="minorEastAsia"/>
+        </w:rPr>
+      </w:pPr>
+      <w:r>
+        <w:rPr>
+          <w:rFonts w:eastAsiaTheme="minorEastAsia"/>
+        </w:rPr>
+        <w:t xml:space="preserve">American: </w:t>
+      </w:r>
+      <w:r>
+        <w:rPr>
+          <w:rFonts w:eastAsiaTheme="minorEastAsia"/>
+        </w:rPr>
+        <w:t>46.97761606</w:t>
+      </w:r>
+      <w:r>
+        <w:rPr>
+          <w:rFonts w:eastAsiaTheme="minorEastAsia"/>
+        </w:rPr>
+        <w:tab/>
+      </w:r>
+      <w:r>
+        <w:rPr>
+          <w:rFonts w:eastAsiaTheme="minorEastAsia"/>
+        </w:rPr>
+        <w:t xml:space="preserve">, </w:t>
+      </w:r>
+      <w:r>
+        <w:rPr>
+          <w:rFonts w:eastAsiaTheme="minorEastAsia"/>
+        </w:rPr>
+        <w:t>-121.168696</w:t>
+      </w:r>
+      <w:r>
+        <w:rPr>
+          <w:rFonts w:eastAsiaTheme="minorEastAsia"/>
+        </w:rPr>
+        <w:tab/>
+      </w:r>
+    </w:p>
+    <w:p>
+      <w:pPr>
+        <w:pStyle w:val="NoSpacing"/>
+        <w:rPr>
+          <w:rFonts w:eastAsiaTheme="minorEastAsia"/>
+        </w:rPr>
+      </w:pPr>
+      <w:r>
+        <w:rPr>
+          <w:rFonts w:eastAsiaTheme="minorEastAsia"/>
+        </w:rPr>
+        <w:t xml:space="preserve">Tule: </w:t>
+      </w:r>
+      <w:r>
+        <w:rPr>
+          <w:rFonts w:eastAsiaTheme="minorEastAsia"/>
+        </w:rPr>
+        <w:t>36.02411648</w:t>
+      </w:r>
+      <w:r>
+        <w:rPr>
+          <w:rFonts w:eastAsiaTheme="minorEastAsia"/>
+        </w:rPr>
+        <w:t xml:space="preserve">, </w:t>
+      </w:r>
+      <w:r>
+        <w:rPr>
+          <w:rFonts w:eastAsiaTheme="minorEastAsia"/>
+        </w:rPr>
+        <w:t>-118.8134258</w:t>
+      </w:r>
+      <w:r>
+        <w:rPr>
+          <w:rFonts w:eastAsiaTheme="minorEastAsia"/>
+        </w:rPr>
+        <w:tab/>
+      </w:r>
+    </w:p>
+    <w:p>
+      <w:pPr>
+        <w:pStyle w:val="NoSpacing"/>
+        <w:rPr>
+          <w:rFonts w:eastAsiaTheme="minorEastAsia"/>
+        </w:rPr>
+      </w:pPr>
+    </w:p>
+    <w:p>
+      <w:pPr>
+        <w:pStyle w:val="NoSpacing"/>
+        <w:rPr>
+          <w:rFonts w:eastAsiaTheme="minorEastAsia"/>
+        </w:rPr>
+      </w:pPr>
+    </w:p>
+    <w:p>
+      <w:pPr>
+        <w:pStyle w:val="NoSpacing"/>
+        <w:rPr>
+          <w:rFonts w:eastAsiaTheme="minorEastAsia"/>
+          <w:b/>
+          <w:bCs/>
+        </w:rPr>
+      </w:pPr>
+      <w:commentRangeStart w:id="13"/>
+      <w:commentRangeStart w:id="14"/>
+      <w:r>
+        <w:rPr>
+          <w:rFonts w:eastAsiaTheme="minorEastAsia"/>
+          <w:b/>
+          <w:bCs/>
+        </w:rPr>
+        <w:t>Methods</w:t>
+      </w:r>
+      <w:commentRangeEnd w:id="13"/>
+      <w:r>
+        <w:rPr>
+          <w:rStyle w:val="CommentReference"/>
+        </w:rPr>
+        <w:commentReference w:id="13"/>
+      </w:r>
+      <w:commentRangeEnd w:id="14"/>
+      <w:r>
+        <w:rPr>
+          <w:rStyle w:val="CommentReference"/>
+        </w:rPr>
+        <w:commentReference w:id="14"/>
+      </w:r>
+      <w:r>
+        <w:rPr>
+          <w:rFonts w:eastAsiaTheme="minorEastAsia"/>
+          <w:b/>
+          <w:bCs/>
+        </w:rPr>
+        <w:t>:</w:t>
+      </w:r>
+    </w:p>
+    <w:p>
+      <w:pPr>
+        <w:spacing w:before="160"/>
+      </w:pPr>
+      <w:r>
         <w:lastRenderedPageBreak/>
-        <w:t>Principal investigator:</w:t>
-      </w:r>
-    </w:p>
-    <w:p>
-      <w:pPr>
-        <w:pStyle w:val="NoSpacing"/>
-        <w:rPr>
-          <w:rFonts w:eastAsiaTheme="minorEastAsia"/>
-        </w:rPr>
-      </w:pPr>
-      <w:proofErr w:type="spellStart"/>
-      <w:r>
-        <w:rPr>
-          <w:rFonts w:eastAsiaTheme="minorEastAsia"/>
-        </w:rPr>
-        <w:t>Scheibe</w:t>
-      </w:r>
-      <w:proofErr w:type="spellEnd"/>
-    </w:p>
-    <w:p>
-      <w:pPr>
-        <w:pStyle w:val="NoSpacing"/>
-        <w:rPr>
-          <w:rFonts w:eastAsiaTheme="minorEastAsia"/>
-        </w:rPr>
-      </w:pPr>
-    </w:p>
-    <w:p>
-      <w:pPr>
-        <w:pStyle w:val="NoSpacing"/>
-        <w:rPr>
-          <w:rFonts w:eastAsiaTheme="minorEastAsia"/>
-        </w:rPr>
-      </w:pPr>
-      <w:r>
-        <w:rPr>
-          <w:rFonts w:eastAsiaTheme="minorEastAsia"/>
-          <w:b/>
-          <w:bCs/>
-        </w:rPr>
-        <w:t>Contact name</w:t>
-      </w:r>
-      <w:r>
-        <w:rPr>
-          <w:rFonts w:eastAsiaTheme="minorEastAsia"/>
-        </w:rPr>
-        <w:t xml:space="preserve">: </w:t>
-      </w:r>
-    </w:p>
-    <w:p>
-      <w:pPr>
-        <w:pStyle w:val="NoSpacing"/>
-        <w:rPr>
-          <w:rFonts w:eastAsiaTheme="minorEastAsia"/>
-        </w:rPr>
-      </w:pPr>
-      <w:r>
-        <w:rPr>
-          <w:rFonts w:eastAsiaTheme="minorEastAsia"/>
-        </w:rPr>
-        <w:t>Katie Wampler</w:t>
-      </w:r>
-    </w:p>
-    <w:p>
-      <w:pPr>
-        <w:pStyle w:val="NoSpacing"/>
-        <w:rPr>
-          <w:rFonts w:eastAsiaTheme="minorEastAsia"/>
-          <w:b/>
-          <w:bCs/>
-        </w:rPr>
-      </w:pPr>
-    </w:p>
-    <w:p>
-      <w:pPr>
-        <w:pStyle w:val="NoSpacing"/>
-        <w:rPr>
-          <w:rFonts w:eastAsiaTheme="minorEastAsia"/>
-        </w:rPr>
-      </w:pPr>
-      <w:r>
-        <w:rPr>
-          <w:rFonts w:eastAsiaTheme="minorEastAsia"/>
-          <w:b/>
-          <w:bCs/>
-        </w:rPr>
-        <w:t>Contact email</w:t>
-      </w:r>
-      <w:r>
-        <w:rPr>
-          <w:rFonts w:eastAsiaTheme="minorEastAsia"/>
-        </w:rPr>
-        <w:t xml:space="preserve">: </w:t>
-      </w:r>
-    </w:p>
-    <w:p>
-      <w:pPr>
-        <w:pStyle w:val="NoSpacing"/>
-        <w:rPr>
-          <w:rFonts w:eastAsiaTheme="minorEastAsia"/>
-        </w:rPr>
-      </w:pPr>
-      <w:r>
-        <w:rPr>
-          <w:rFonts w:eastAsiaTheme="minorEastAsia"/>
-        </w:rPr>
-        <w:t>Katie.wampler@oregonstate.edu</w:t>
-      </w:r>
-    </w:p>
-    <w:p>
-      <w:pPr>
-        <w:pStyle w:val="NoSpacing"/>
-        <w:rPr>
-          <w:rFonts w:eastAsiaTheme="minorEastAsia"/>
-        </w:rPr>
-      </w:pPr>
-    </w:p>
-    <w:p>
-      <w:pPr>
-        <w:pStyle w:val="NoSpacing"/>
-        <w:rPr>
-          <w:rFonts w:eastAsiaTheme="minorEastAsia"/>
-        </w:rPr>
-      </w:pPr>
-      <w:commentRangeStart w:id="5"/>
-      <w:commentRangeStart w:id="6"/>
-      <w:commentRangeStart w:id="7"/>
-      <w:r>
-        <w:rPr>
-          <w:rFonts w:eastAsiaTheme="minorEastAsia"/>
-          <w:b/>
-          <w:bCs/>
-        </w:rPr>
-        <w:t>Creators</w:t>
-      </w:r>
-      <w:commentRangeEnd w:id="5"/>
-      <w:r>
-        <w:rPr>
-          <w:rStyle w:val="CommentReference"/>
-        </w:rPr>
-        <w:commentReference w:id="5"/>
-      </w:r>
-      <w:commentRangeEnd w:id="6"/>
-      <w:r>
-        <w:rPr>
-          <w:rStyle w:val="CommentReference"/>
-        </w:rPr>
-        <w:commentReference w:id="6"/>
-      </w:r>
-      <w:r>
-        <w:rPr>
-          <w:rFonts w:eastAsiaTheme="minorEastAsia"/>
-        </w:rPr>
-        <w:t>:</w:t>
-      </w:r>
-      <w:commentRangeEnd w:id="7"/>
-      <w:r>
-        <w:rPr>
-          <w:rStyle w:val="CommentReference"/>
-        </w:rPr>
-        <w:commentReference w:id="7"/>
-      </w:r>
-    </w:p>
-    <w:p>
-      <w:pPr>
-        <w:pStyle w:val="NoSpacing"/>
-        <w:rPr>
-          <w:rFonts w:eastAsiaTheme="minorEastAsia"/>
-        </w:rPr>
-      </w:pPr>
-      <w:r>
-        <w:rPr>
-          <w:rFonts w:eastAsiaTheme="minorEastAsia"/>
-        </w:rPr>
-        <w:t>Katie Wampler</w:t>
-      </w:r>
-    </w:p>
-    <w:p>
-      <w:pPr>
-        <w:pStyle w:val="NoSpacing"/>
-        <w:rPr>
-          <w:rFonts w:eastAsiaTheme="minorEastAsia"/>
-        </w:rPr>
-      </w:pPr>
-      <w:proofErr w:type="spellStart"/>
-      <w:r>
-        <w:rPr>
-          <w:rFonts w:eastAsiaTheme="minorEastAsia"/>
-        </w:rPr>
-        <w:t>Hyunwoo</w:t>
-      </w:r>
-      <w:proofErr w:type="spellEnd"/>
-      <w:r>
-        <w:rPr>
-          <w:rFonts w:eastAsiaTheme="minorEastAsia"/>
-        </w:rPr>
-        <w:t xml:space="preserve"> Kang</w:t>
-      </w:r>
-    </w:p>
-    <w:p>
-      <w:pPr>
-        <w:pStyle w:val="NoSpacing"/>
-        <w:rPr>
-          <w:rFonts w:eastAsiaTheme="minorEastAsia"/>
-        </w:rPr>
-      </w:pPr>
-      <w:r>
-        <w:rPr>
-          <w:rFonts w:eastAsiaTheme="minorEastAsia"/>
-        </w:rPr>
-        <w:t xml:space="preserve">Kevin </w:t>
-      </w:r>
-      <w:proofErr w:type="spellStart"/>
-      <w:r>
-        <w:rPr>
-          <w:rFonts w:eastAsiaTheme="minorEastAsia"/>
-        </w:rPr>
-        <w:t>Bladon</w:t>
-      </w:r>
-      <w:proofErr w:type="spellEnd"/>
-      <w:r>
-        <w:rPr>
-          <w:rFonts w:eastAsiaTheme="minorEastAsia"/>
-        </w:rPr>
-        <w:t xml:space="preserve"> </w:t>
-      </w:r>
-    </w:p>
-    <w:p>
-      <w:pPr>
-        <w:pStyle w:val="NoSpacing"/>
-        <w:rPr>
-          <w:rFonts w:eastAsiaTheme="minorEastAsia"/>
-        </w:rPr>
-      </w:pPr>
-      <w:r>
-        <w:rPr>
-          <w:rFonts w:eastAsiaTheme="minorEastAsia"/>
-        </w:rPr>
-        <w:t>Allison Myers-Pigg</w:t>
-      </w:r>
-    </w:p>
-    <w:p>
-      <w:pPr>
-        <w:pStyle w:val="NoSpacing"/>
-        <w:rPr>
-          <w:rFonts w:eastAsiaTheme="minorEastAsia"/>
-        </w:rPr>
-      </w:pPr>
-      <w:r>
-        <w:rPr>
-          <w:rFonts w:eastAsiaTheme="minorEastAsia"/>
-        </w:rPr>
-        <w:t xml:space="preserve">Peter </w:t>
-      </w:r>
-      <w:proofErr w:type="spellStart"/>
-      <w:r>
-        <w:rPr>
-          <w:rFonts w:eastAsiaTheme="minorEastAsia"/>
-        </w:rPr>
-        <w:t>Regier</w:t>
-      </w:r>
-      <w:proofErr w:type="spellEnd"/>
-      <w:r>
-        <w:rPr>
-          <w:rFonts w:eastAsiaTheme="minorEastAsia"/>
-        </w:rPr>
-        <w:t xml:space="preserve"> </w:t>
-      </w:r>
-    </w:p>
-    <w:p>
-      <w:pPr>
-        <w:pStyle w:val="NoSpacing"/>
-        <w:rPr>
-          <w:rFonts w:eastAsiaTheme="minorEastAsia"/>
-        </w:rPr>
-      </w:pPr>
-      <w:r>
-        <w:rPr>
-          <w:rFonts w:eastAsiaTheme="minorEastAsia"/>
-        </w:rPr>
-        <w:t xml:space="preserve">Tim </w:t>
-      </w:r>
-      <w:proofErr w:type="spellStart"/>
-      <w:r>
-        <w:rPr>
-          <w:rFonts w:eastAsiaTheme="minorEastAsia"/>
-        </w:rPr>
-        <w:t>Scheibe</w:t>
-      </w:r>
-      <w:proofErr w:type="spellEnd"/>
-    </w:p>
-    <w:p>
-      <w:pPr>
-        <w:pStyle w:val="NoSpacing"/>
-        <w:rPr>
-          <w:rFonts w:eastAsiaTheme="minorEastAsia"/>
-        </w:rPr>
-      </w:pPr>
-    </w:p>
-    <w:p>
-      <w:pPr>
-        <w:pStyle w:val="NoSpacing"/>
-        <w:rPr>
-          <w:rFonts w:eastAsiaTheme="minorEastAsia"/>
-        </w:rPr>
-      </w:pPr>
-      <w:r>
-        <w:rPr>
-          <w:rFonts w:eastAsiaTheme="minorEastAsia"/>
-          <w:b/>
-          <w:bCs/>
-        </w:rPr>
-        <w:t>Start date</w:t>
-      </w:r>
-      <w:r>
-        <w:rPr>
-          <w:rFonts w:eastAsiaTheme="minorEastAsia"/>
-        </w:rPr>
-        <w:t xml:space="preserve">: </w:t>
-      </w:r>
-      <w:r>
-        <w:rPr>
-          <w:rFonts w:eastAsiaTheme="minorEastAsia"/>
-        </w:rPr>
-        <w:t>2017-08-11</w:t>
-      </w:r>
-    </w:p>
-    <w:p>
-      <w:pPr>
-        <w:pStyle w:val="NoSpacing"/>
-        <w:rPr>
-          <w:rFonts w:eastAsiaTheme="minorEastAsia"/>
-        </w:rPr>
-      </w:pPr>
-    </w:p>
-    <w:p>
-      <w:pPr>
-        <w:pStyle w:val="NoSpacing"/>
-        <w:rPr>
-          <w:rFonts w:eastAsiaTheme="minorEastAsia"/>
-        </w:rPr>
-      </w:pPr>
-      <w:r>
-        <w:rPr>
-          <w:rFonts w:eastAsiaTheme="minorEastAsia"/>
-          <w:b/>
-          <w:bCs/>
-        </w:rPr>
-        <w:t>End date</w:t>
-      </w:r>
-      <w:r>
-        <w:rPr>
-          <w:rFonts w:eastAsiaTheme="minorEastAsia"/>
-        </w:rPr>
-        <w:t xml:space="preserve">: </w:t>
-      </w:r>
-      <w:r>
-        <w:rPr>
-          <w:rFonts w:eastAsiaTheme="minorEastAsia"/>
-        </w:rPr>
-        <w:t>2018-08-10</w:t>
-      </w:r>
-    </w:p>
-    <w:p>
-      <w:pPr>
-        <w:pStyle w:val="NoSpacing"/>
-        <w:rPr>
-          <w:rFonts w:eastAsiaTheme="minorEastAsia"/>
-          <w:highlight w:val="yellow"/>
-        </w:rPr>
-      </w:pPr>
-    </w:p>
-    <w:p>
-      <w:pPr>
-        <w:pStyle w:val="NoSpacing"/>
-        <w:rPr>
-          <w:rFonts w:eastAsiaTheme="minorEastAsia"/>
-          <w:highlight w:val="yellow"/>
-        </w:rPr>
-      </w:pPr>
-    </w:p>
-    <w:p>
-      <w:pPr>
-        <w:pStyle w:val="NoSpacing"/>
-        <w:rPr>
-          <w:rFonts w:eastAsiaTheme="minorEastAsia"/>
-        </w:rPr>
-      </w:pPr>
-      <w:r>
-        <w:rPr>
-          <w:rFonts w:eastAsiaTheme="minorEastAsia"/>
-          <w:b/>
-          <w:bCs/>
-        </w:rPr>
-        <w:t>Location description</w:t>
-      </w:r>
-      <w:r>
-        <w:rPr>
-          <w:rFonts w:eastAsiaTheme="minorEastAsia"/>
-        </w:rPr>
-        <w:t xml:space="preserve">: </w:t>
-      </w:r>
-      <w:r>
-        <w:rPr>
-          <w:rFonts w:eastAsiaTheme="minorEastAsia"/>
-        </w:rPr>
-        <w:t>The semi-arid basin was based on data from the Tule River Basin in California, USA (USGS gage 11204100). The humid basin was based on data from the American River Basin in Washington, USA (USGS gage 12488500)</w:t>
-      </w:r>
-    </w:p>
-    <w:p>
-      <w:pPr>
-        <w:pStyle w:val="NoSpacing"/>
-        <w:rPr>
-          <w:rFonts w:eastAsiaTheme="minorEastAsia"/>
-        </w:rPr>
-      </w:pPr>
-    </w:p>
-    <w:p>
-      <w:pPr>
-        <w:pStyle w:val="NoSpacing"/>
-        <w:rPr>
-          <w:rFonts w:eastAsiaTheme="minorEastAsia"/>
-        </w:rPr>
-      </w:pPr>
-      <w:r>
-        <w:rPr>
-          <w:rFonts w:eastAsiaTheme="minorEastAsia"/>
-          <w:b/>
-          <w:bCs/>
-        </w:rPr>
-        <w:t>Coordinates</w:t>
-      </w:r>
-      <w:r>
-        <w:rPr>
-          <w:rFonts w:eastAsiaTheme="minorEastAsia"/>
-        </w:rPr>
-        <w:t>:</w:t>
-      </w:r>
-    </w:p>
-    <w:p>
-      <w:pPr>
-        <w:pStyle w:val="NoSpacing"/>
-        <w:rPr>
-          <w:rFonts w:eastAsiaTheme="minorEastAsia"/>
-        </w:rPr>
-      </w:pPr>
-      <w:r>
-        <w:rPr>
-          <w:rFonts w:eastAsiaTheme="minorEastAsia"/>
-        </w:rPr>
-        <w:t xml:space="preserve">American: </w:t>
-      </w:r>
-      <w:r>
-        <w:rPr>
-          <w:rFonts w:eastAsiaTheme="minorEastAsia"/>
-        </w:rPr>
-        <w:t>46.97761606</w:t>
-      </w:r>
-      <w:r>
-        <w:rPr>
-          <w:rFonts w:eastAsiaTheme="minorEastAsia"/>
-        </w:rPr>
-        <w:tab/>
-      </w:r>
-      <w:r>
-        <w:rPr>
-          <w:rFonts w:eastAsiaTheme="minorEastAsia"/>
-        </w:rPr>
-        <w:t xml:space="preserve">, </w:t>
-      </w:r>
-      <w:r>
-        <w:rPr>
-          <w:rFonts w:eastAsiaTheme="minorEastAsia"/>
-        </w:rPr>
-        <w:t>-121.168696</w:t>
-      </w:r>
-      <w:r>
-        <w:rPr>
-          <w:rFonts w:eastAsiaTheme="minorEastAsia"/>
-        </w:rPr>
-        <w:tab/>
-      </w:r>
-    </w:p>
-    <w:p>
-      <w:pPr>
-        <w:pStyle w:val="NoSpacing"/>
-        <w:rPr>
-          <w:rFonts w:eastAsiaTheme="minorEastAsia"/>
-        </w:rPr>
-      </w:pPr>
-      <w:r>
-        <w:rPr>
-          <w:rFonts w:eastAsiaTheme="minorEastAsia"/>
-        </w:rPr>
-        <w:t xml:space="preserve">Tule: </w:t>
-      </w:r>
-      <w:r>
-        <w:rPr>
-          <w:rFonts w:eastAsiaTheme="minorEastAsia"/>
-        </w:rPr>
-        <w:t>36.02411648</w:t>
-      </w:r>
-      <w:r>
-        <w:rPr>
-          <w:rFonts w:eastAsiaTheme="minorEastAsia"/>
-        </w:rPr>
-        <w:t xml:space="preserve">, </w:t>
-      </w:r>
-      <w:r>
-        <w:rPr>
-          <w:rFonts w:eastAsiaTheme="minorEastAsia"/>
-        </w:rPr>
-        <w:t>-118.8134258</w:t>
-      </w:r>
-      <w:r>
-        <w:rPr>
-          <w:rFonts w:eastAsiaTheme="minorEastAsia"/>
-        </w:rPr>
-        <w:tab/>
-      </w:r>
-    </w:p>
-    <w:p>
-      <w:pPr>
-        <w:pStyle w:val="NoSpacing"/>
-        <w:rPr>
-          <w:rFonts w:eastAsiaTheme="minorEastAsia"/>
-        </w:rPr>
-      </w:pPr>
-    </w:p>
-    <w:p>
-      <w:pPr>
-        <w:pStyle w:val="NoSpacing"/>
-        <w:rPr>
-          <w:rFonts w:eastAsiaTheme="minorEastAsia"/>
-        </w:rPr>
-      </w:pPr>
-    </w:p>
-    <w:p>
-      <w:pPr>
-        <w:pStyle w:val="NoSpacing"/>
-        <w:rPr>
-          <w:rFonts w:eastAsiaTheme="minorEastAsia"/>
-          <w:b/>
-          <w:bCs/>
-        </w:rPr>
-      </w:pPr>
-      <w:commentRangeStart w:id="8"/>
-      <w:r>
-        <w:rPr>
-          <w:rFonts w:eastAsiaTheme="minorEastAsia"/>
-          <w:b/>
-          <w:bCs/>
-        </w:rPr>
-        <w:t>Methods</w:t>
-      </w:r>
-      <w:commentRangeEnd w:id="8"/>
-      <w:r>
-        <w:rPr>
-          <w:rStyle w:val="CommentReference"/>
-        </w:rPr>
-        <w:commentReference w:id="8"/>
-      </w:r>
-      <w:r>
-        <w:rPr>
-          <w:rFonts w:eastAsiaTheme="minorEastAsia"/>
-          <w:b/>
-          <w:bCs/>
-        </w:rPr>
-        <w:t>:</w:t>
-      </w:r>
-    </w:p>
-    <w:p>
-      <w:r>
-        <w:t>This data package includes R scripts (“scripts”) which are numbered in ascending order of use to reproduce the model and results from the associated manuscript. While most of the data is pulled via R from publicly available data sources, a few additional files are needed to create the models which are located in the “inputs” folder. This folder also contains two different versions of the SWAT wildfire module. For specific details on workflow steps see “thresholds_directions.pdf”. Model outputs can be found in the “outputs/data” folder, while figures and summary tables used in the manuscript are located in “outputs/figures” and “outputs/summary-outputs” respectively.</w:t>
-      </w:r>
-    </w:p>
+        <w:t xml:space="preserve">This data package includes R scripts (“scripts”) which are numbered in ascending order of use to reproduce the model and results from the associated manuscript. While most of the data is pulled via R from publicly available data sources, a few additional files are needed to create the models which </w:t>
+      </w:r>
+      <w:proofErr w:type="gramStart"/>
+      <w:r>
+        <w:t>are located in</w:t>
+      </w:r>
+      <w:proofErr w:type="gramEnd"/>
+      <w:r>
+        <w:t xml:space="preserve"> the “inputs” folder. This folder also contains two different versions of the SWAT wildfire module. For specific details on workflow steps see “thresholds_workflow.pdf”. Model outputs can be found in the “outputs/data” folder, while figures and summary tables used in the manuscript are in “outputs/figures” and “outputs/summary-outputs” respectively. </w:t>
+      </w:r>
+    </w:p>
+    <w:p/>
     <w:sectPr>
       <w:pgSz w:w="12240" w:h="15840"/>
       <w:pgMar w:top="1440" w:right="1440" w:bottom="1440" w:left="1440" w:header="720" w:footer="720" w:gutter="0"/>
@@ -1742,7 +1937,7 @@
       </w:r>
     </w:p>
   </w:comment>
-  <w:comment w:id="1" w:author="Forbes, Brieanne" w:date="2024-10-30T15:09:00Z" w:initials="BF">
+  <w:comment w:id="1" w:author="Powers-Mccormack, Bibi" w:date="2025-03-14T10:19:00Z" w:initials="BP">
     <w:p>
       <w:pPr>
         <w:pStyle w:val="CommentText"/>
@@ -1754,11 +1949,59 @@
         <w:annotationRef/>
       </w:r>
       <w:r>
+        <w:t>Bibi: re-copy from readme once approved</w:t>
+      </w:r>
+    </w:p>
+  </w:comment>
+  <w:comment w:id="2" w:author="Powers-McCormack, Bibi" w:date="2025-03-14T09:44:00Z" w:initials="BP">
+    <w:p>
+      <w:pPr>
+        <w:pStyle w:val="CommentText"/>
+      </w:pPr>
+      <w:r>
+        <w:rPr>
+          <w:rStyle w:val="CommentReference"/>
+        </w:rPr>
+        <w:annotationRef/>
+      </w:r>
+      <w:r>
+        <w:t>Confirm this is still accurate right before publishing</w:t>
+      </w:r>
+    </w:p>
+  </w:comment>
+  <w:comment w:id="4" w:author="Powers-McCormack, Bibi" w:date="2024-11-05T15:08:00Z" w:initials="BP">
+    <w:p>
+      <w:pPr>
+        <w:pStyle w:val="CommentText"/>
+      </w:pPr>
+      <w:r>
+        <w:rPr>
+          <w:rStyle w:val="CommentReference"/>
+        </w:rPr>
+        <w:annotationRef/>
+      </w:r>
+      <w:r>
+        <w:t>Brie, I tried to mirror the structure in the v4 CM and v4 BSLE DPs</w:t>
+      </w:r>
+    </w:p>
+  </w:comment>
+  <w:comment w:id="5" w:author="Forbes, Brieanne" w:date="2024-10-30T15:09:00Z" w:initials="BF">
+    <w:p>
+      <w:pPr>
+        <w:pStyle w:val="CommentText"/>
+      </w:pPr>
+      <w:r>
+        <w:rPr>
+          <w:rStyle w:val="CommentReference"/>
+        </w:rPr>
+        <w:annotationRef/>
+      </w:r>
+      <w:r>
         <w:t>Bibi, did you compare these keywords to the other EWEB one? Would be good for them to have the same. Also add boye keyword</w:t>
       </w:r>
     </w:p>
   </w:comment>
-  <w:comment w:id="2" w:author="Forbes, Brieanne" w:date="2024-10-30T15:09:00Z" w:initials="BF">
+  <w:comment w:id="6" w:author="Forbes, Brieanne" w:date="2024-10-30T15:09:00Z" w:initials="BF">
     <w:p>
       <w:pPr>
         <w:pStyle w:val="CommentText"/>
@@ -1774,7 +2017,7 @@
       </w:r>
     </w:p>
   </w:comment>
-  <w:comment w:id="4" w:author="Forbes, Brieanne" w:date="2024-10-30T15:09:00Z" w:initials="BF">
+  <w:comment w:id="7" w:author="Forbes, Brieanne" w:date="2024-10-30T15:09:00Z" w:initials="BF">
     <w:p>
       <w:pPr>
         <w:pStyle w:val="CommentText"/>
@@ -1790,7 +2033,7 @@
       </w:r>
     </w:p>
   </w:comment>
-  <w:comment w:id="5" w:author="Powers-Mccormack, Bibi" w:date="2024-10-28T14:02:00Z" w:initials="BP">
+  <w:comment w:id="9" w:author="Powers-McCormack, Bibi" w:date="2025-03-14T11:02:00Z" w:initials="BP">
     <w:p>
       <w:pPr>
         <w:pStyle w:val="CommentText"/>
@@ -1802,6 +2045,22 @@
         <w:annotationRef/>
       </w:r>
       <w:r>
+        <w:t>Update with DOI once it’s available</w:t>
+      </w:r>
+    </w:p>
+  </w:comment>
+  <w:comment w:id="10" w:author="Powers-Mccormack, Bibi" w:date="2024-10-28T14:02:00Z" w:initials="BP">
+    <w:p>
+      <w:pPr>
+        <w:pStyle w:val="CommentText"/>
+      </w:pPr>
+      <w:r>
+        <w:rPr>
+          <w:rStyle w:val="CommentReference"/>
+        </w:rPr>
+        <w:annotationRef/>
+      </w:r>
+      <w:r>
         <w:t>Ran samples: Sammi, Alan, AMP, Noelani Boise (staff scientist here at sequim), Mitchell Regelson (SULI)</w:t>
       </w:r>
     </w:p>
@@ -1830,7 +2089,7 @@
       </w:r>
     </w:p>
   </w:comment>
-  <w:comment w:id="6" w:author="Powers-Mccormack, Bibi" w:date="2024-11-05T15:31:00Z" w:initials="BP">
+  <w:comment w:id="11" w:author="Powers-Mccormack, Bibi" w:date="2024-11-05T15:31:00Z" w:initials="BP">
     <w:p>
       <w:pPr>
         <w:pStyle w:val="CommentText"/>
@@ -1934,7 +2193,7 @@
       </w:r>
     </w:p>
   </w:comment>
-  <w:comment w:id="7" w:author="Forbes, Brieanne" w:date="2023-04-21T08:30:00Z" w:initials="FB">
+  <w:comment w:id="12" w:author="Forbes, Brieanne" w:date="2023-04-21T08:30:00Z" w:initials="FB">
     <w:p>
       <w:pPr>
         <w:pStyle w:val="CommentText"/>
@@ -1950,7 +2209,7 @@
       </w:r>
     </w:p>
   </w:comment>
-  <w:comment w:id="8" w:author="Powers-Mccormack, Bibi" w:date="2024-10-28T13:36:00Z" w:initials="BP">
+  <w:comment w:id="13" w:author="Powers-Mccormack, Bibi" w:date="2024-10-28T13:36:00Z" w:initials="BP">
     <w:p>
       <w:pPr>
         <w:pStyle w:val="CommentText"/>
@@ -1963,6 +2222,22 @@
       </w:r>
       <w:r>
         <w:t>Update from readme</w:t>
+      </w:r>
+    </w:p>
+  </w:comment>
+  <w:comment w:id="14" w:author="Powers-Mccormack, Bibi" w:date="2025-03-14T10:31:00Z" w:initials="BP">
+    <w:p>
+      <w:pPr>
+        <w:pStyle w:val="CommentText"/>
+      </w:pPr>
+      <w:r>
+        <w:rPr>
+          <w:rStyle w:val="CommentReference"/>
+        </w:rPr>
+        <w:annotationRef/>
+      </w:r>
+      <w:r>
+        <w:t>Bibi: Recopy from readme once approved</w:t>
       </w:r>
     </w:p>
   </w:comment>
@@ -1972,39 +2247,66 @@
 <file path=word/commentsExtended.xml><?xml version="1.0" encoding="utf-8"?>
 <w15:commentsEx xmlns:wpc="http://schemas.microsoft.com/office/word/2010/wordprocessingCanvas" xmlns:cx="http://schemas.microsoft.com/office/drawing/2014/chartex" xmlns:cx1="http://schemas.microsoft.com/office/drawing/2015/9/8/chartex" xmlns:cx2="http://schemas.microsoft.com/office/drawing/2015/10/21/chartex" xmlns:cx3="http://schemas.microsoft.com/office/drawing/2016/5/9/chartex" xmlns:cx4="http://schemas.microsoft.com/office/drawing/2016/5/10/chartex" xmlns:cx5="http://schemas.microsoft.com/office/drawing/2016/5/11/chartex" xmlns:cx6="http://schemas.microsoft.com/office/drawing/2016/5/12/chartex" xmlns:cx7="http://schemas.microsoft.com/office/drawing/2016/5/13/chartex" xmlns:cx8="http://schemas.microsoft.com/office/drawing/2016/5/14/chartex" xmlns:mc="http://schemas.openxmlformats.org/markup-compatibility/2006" xmlns:aink="http://schemas.microsoft.com/office/drawing/2016/ink" xmlns:am3d="http://schemas.microsoft.com/office/drawing/2017/model3d" xmlns:o="urn:schemas-microsoft-com:office:office" xmlns:oel="http://schemas.microsoft.com/office/2019/extlst" xmlns:r="http://schemas.openxmlformats.org/officeDocument/2006/relationships" xmlns:m="http://schemas.openxmlformats.org/officeDocument/2006/math" xmlns:v="urn:schemas-microsoft-com:vml" xmlns:wp14="http://schemas.microsoft.com/office/word/2010/wordprocessingDrawing" xmlns:wp="http://schemas.openxmlformats.org/drawingml/2006/wordprocessingDrawing" xmlns:w10="urn:schemas-microsoft-com:office:word" xmlns:w="http://schemas.openxmlformats.org/wordprocessingml/2006/main" xmlns:w14="http://schemas.microsoft.com/office/word/2010/wordml" xmlns:w15="http://schemas.microsoft.com/office/word/2012/wordml" xmlns:w16cex="http://schemas.microsoft.com/office/word/2018/wordml/cex" xmlns:w16cid="http://schemas.microsoft.com/office/word/2016/wordml/cid" xmlns:w16="http://schemas.microsoft.com/office/word/2018/wordml" xmlns:w16sdtdh="http://schemas.microsoft.com/office/word/2020/wordml/sdtdatahash" xmlns:w16se="http://schemas.microsoft.com/office/word/2015/wordml/symex" xmlns:wpg="http://schemas.microsoft.com/office/word/2010/wordprocessingGroup" xmlns:wpi="http://schemas.microsoft.com/office/word/2010/wordprocessingInk" xmlns:wne="http://schemas.microsoft.com/office/word/2006/wordml" xmlns:wps="http://schemas.microsoft.com/office/word/2010/wordprocessingShape" mc:Ignorable="w14 w15 w16se w16cid w16 w16cex w16sdtdh wp14">
   <w15:commentEx w15:paraId="1B027CB8" w15:done="1"/>
+  <w15:commentEx w15:paraId="0333B7BF" w15:done="1"/>
+  <w15:commentEx w15:paraId="07FCD61B" w15:done="1"/>
+  <w15:commentEx w15:paraId="72850F8F" w15:done="1"/>
   <w15:commentEx w15:paraId="1A4AE143" w15:done="1"/>
   <w15:commentEx w15:paraId="7238D27B" w15:done="1"/>
   <w15:commentEx w15:paraId="1682DD74" w15:done="1"/>
+  <w15:commentEx w15:paraId="0816AA6D" w15:done="0"/>
   <w15:commentEx w15:paraId="2AC72B22" w15:done="1"/>
   <w15:commentEx w15:paraId="24CB5161" w15:paraIdParent="2AC72B22" w15:done="1"/>
   <w15:commentEx w15:paraId="746622A1" w15:done="1"/>
   <w15:commentEx w15:paraId="66C2E18C" w15:done="1"/>
+  <w15:commentEx w15:paraId="21D076C7" w15:done="1"/>
 </w15:commentsEx>
 </file>
 
 <file path=word/commentsExtensible.xml><?xml version="1.0" encoding="utf-8"?>
 <w16cex:commentsExtensible xmlns:wpc="http://schemas.microsoft.com/office/word/2010/wordprocessingCanvas" xmlns:cx="http://schemas.microsoft.com/office/drawing/2014/chartex" xmlns:cx1="http://schemas.microsoft.com/office/drawing/2015/9/8/chartex" xmlns:cx2="http://schemas.microsoft.com/office/drawing/2015/10/21/chartex" xmlns:cx3="http://schemas.microsoft.com/office/drawing/2016/5/9/chartex" xmlns:cx4="http://schemas.microsoft.com/office/drawing/2016/5/10/chartex" xmlns:cx5="http://schemas.microsoft.com/office/drawing/2016/5/11/chartex" xmlns:cx6="http://schemas.microsoft.com/office/drawing/2016/5/12/chartex" xmlns:cx7="http://schemas.microsoft.com/office/drawing/2016/5/13/chartex" xmlns:cx8="http://schemas.microsoft.com/office/drawing/2016/5/14/chartex" xmlns:cr="http://schemas.microsoft.com/office/comments/2020/reactions" xmlns:mc="http://schemas.openxmlformats.org/markup-compatibility/2006" xmlns:aink="http://schemas.microsoft.com/office/drawing/2016/ink" xmlns:am3d="http://schemas.microsoft.com/office/drawing/2017/model3d" xmlns:o="urn:schemas-microsoft-com:office:office" xmlns:oel="http://schemas.microsoft.com/office/2019/extlst" xmlns:r="http://schemas.openxmlformats.org/officeDocument/2006/relationships" xmlns:m="http://schemas.openxmlformats.org/officeDocument/2006/math" xmlns:v="urn:schemas-microsoft-com:vml" xmlns:wp14="http://schemas.microsoft.com/office/word/2010/wordprocessingDrawing" xmlns:wp="http://schemas.openxmlformats.org/drawingml/2006/wordprocessingDrawing" xmlns:w10="urn:schemas-microsoft-com:office:word" xmlns:w="http://schemas.openxmlformats.org/wordprocessingml/2006/main" xmlns:w14="http://schemas.microsoft.com/office/word/2010/wordml" xmlns:w15="http://schemas.microsoft.com/office/word/2012/wordml" xmlns:w16cex="http://schemas.microsoft.com/office/word/2018/wordml/cex" xmlns:w16cid="http://schemas.microsoft.com/office/word/2016/wordml/cid" xmlns:w16="http://schemas.microsoft.com/office/word/2018/wordml" xmlns:w16sdtdh="http://schemas.microsoft.com/office/word/2020/wordml/sdtdatahash" xmlns:w16se="http://schemas.microsoft.com/office/word/2015/wordml/symex" xmlns:wpg="http://schemas.microsoft.com/office/word/2010/wordprocessingGroup" xmlns:wpi="http://schemas.microsoft.com/office/word/2010/wordprocessingInk" xmlns:wne="http://schemas.microsoft.com/office/word/2006/wordml" xmlns:wps="http://schemas.microsoft.com/office/word/2010/wordprocessingShape" mc:Ignorable="w14 w15 w16se w16cid w16 w16cex w16sdtdh cr wp14">
   <w16cex:commentExtensible w16cex:durableId="2ACA1169" w16cex:dateUtc="2024-10-28T20:34:00Z"/>
+  <w16cex:commentExtensible w16cex:durableId="4F81E163" w16cex:dateUtc="2025-03-14T17:19:00Z"/>
+  <w16cex:commentExtensible w16cex:durableId="348E3B70" w16cex:dateUtc="2025-03-14T16:44:00Z">
+    <w16cex:extLst>
+      <w16:ext w16:uri="{CE6994B0-6A32-4C9F-8C6B-6E91EDA988CE}">
+        <cr:reactions xmlns:cr="http://schemas.microsoft.com/office/comments/2020/reactions">
+          <cr:reaction reactionType="1">
+            <cr:reactionInfo dateUtc="2025-03-14T18:02:37Z">
+              <cr:user userId="S::bibi.powers-mccormack@pnnl.gov::1ab09a31-a67c-4896-a9f9-6491b622f98a" userProvider="AD" userName="Powers-McCormack, Bibi"/>
+            </cr:reactionInfo>
+          </cr:reaction>
+        </cr:reactions>
+      </w16:ext>
+    </w16cex:extLst>
+  </w16cex:commentExtensible>
+  <w16cex:commentExtensible w16cex:durableId="2AD4B38A" w16cex:dateUtc="2024-11-05T23:08:00Z"/>
   <w16cex:commentExtensible w16cex:durableId="2ACCCA8E" w16cex:dateUtc="2024-10-30T22:09:00Z"/>
   <w16cex:commentExtensible w16cex:durableId="2ACCCAA3" w16cex:dateUtc="2024-10-30T22:09:00Z"/>
   <w16cex:commentExtensible w16cex:durableId="2ACCCAB2" w16cex:dateUtc="2024-10-30T22:09:00Z"/>
+  <w16cex:commentExtensible w16cex:durableId="169C734D" w16cex:dateUtc="2025-03-14T18:02:00Z"/>
   <w16cex:commentExtensible w16cex:durableId="2ACA17FD" w16cex:dateUtc="2024-10-28T21:02:00Z"/>
   <w16cex:commentExtensible w16cex:durableId="2AD4B8E5" w16cex:dateUtc="2024-11-05T23:31:00Z"/>
   <w16cex:commentExtensible w16cex:durableId="3326E3C8" w16cex:dateUtc="2023-04-21T15:30:00Z"/>
   <w16cex:commentExtensible w16cex:durableId="2ACA11DC" w16cex:dateUtc="2024-10-28T20:36:00Z"/>
+  <w16cex:commentExtensible w16cex:durableId="0AEE08A6" w16cex:dateUtc="2025-03-14T17:31:00Z"/>
 </w16cex:commentsExtensible>
 </file>
 
 <file path=word/commentsIds.xml><?xml version="1.0" encoding="utf-8"?>
 <w16cid:commentsIds xmlns:wpc="http://schemas.microsoft.com/office/word/2010/wordprocessingCanvas" xmlns:cx="http://schemas.microsoft.com/office/drawing/2014/chartex" xmlns:cx1="http://schemas.microsoft.com/office/drawing/2015/9/8/chartex" xmlns:cx2="http://schemas.microsoft.com/office/drawing/2015/10/21/chartex" xmlns:cx3="http://schemas.microsoft.com/office/drawing/2016/5/9/chartex" xmlns:cx4="http://schemas.microsoft.com/office/drawing/2016/5/10/chartex" xmlns:cx5="http://schemas.microsoft.com/office/drawing/2016/5/11/chartex" xmlns:cx6="http://schemas.microsoft.com/office/drawing/2016/5/12/chartex" xmlns:cx7="http://schemas.microsoft.com/office/drawing/2016/5/13/chartex" xmlns:cx8="http://schemas.microsoft.com/office/drawing/2016/5/14/chartex" xmlns:mc="http://schemas.openxmlformats.org/markup-compatibility/2006" xmlns:aink="http://schemas.microsoft.com/office/drawing/2016/ink" xmlns:am3d="http://schemas.microsoft.com/office/drawing/2017/model3d" xmlns:o="urn:schemas-microsoft-com:office:office" xmlns:oel="http://schemas.microsoft.com/office/2019/extlst" xmlns:r="http://schemas.openxmlformats.org/officeDocument/2006/relationships" xmlns:m="http://schemas.openxmlformats.org/officeDocument/2006/math" xmlns:v="urn:schemas-microsoft-com:vml" xmlns:wp14="http://schemas.microsoft.com/office/word/2010/wordprocessingDrawing" xmlns:wp="http://schemas.openxmlformats.org/drawingml/2006/wordprocessingDrawing" xmlns:w10="urn:schemas-microsoft-com:office:word" xmlns:w="http://schemas.openxmlformats.org/wordprocessingml/2006/main" xmlns:w14="http://schemas.microsoft.com/office/word/2010/wordml" xmlns:w15="http://schemas.microsoft.com/office/word/2012/wordml" xmlns:w16cex="http://schemas.microsoft.com/office/word/2018/wordml/cex" xmlns:w16cid="http://schemas.microsoft.com/office/word/2016/wordml/cid" xmlns:w16="http://schemas.microsoft.com/office/word/2018/wordml" xmlns:w16sdtdh="http://schemas.microsoft.com/office/word/2020/wordml/sdtdatahash" xmlns:w16se="http://schemas.microsoft.com/office/word/2015/wordml/symex" xmlns:wpg="http://schemas.microsoft.com/office/word/2010/wordprocessingGroup" xmlns:wpi="http://schemas.microsoft.com/office/word/2010/wordprocessingInk" xmlns:wne="http://schemas.microsoft.com/office/word/2006/wordml" xmlns:wps="http://schemas.microsoft.com/office/word/2010/wordprocessingShape" mc:Ignorable="w14 w15 w16se w16cid w16 w16cex w16sdtdh wp14">
   <w16cid:commentId w16cid:paraId="1B027CB8" w16cid:durableId="2ACA1169"/>
+  <w16cid:commentId w16cid:paraId="0333B7BF" w16cid:durableId="4F81E163"/>
+  <w16cid:commentId w16cid:paraId="07FCD61B" w16cid:durableId="348E3B70"/>
+  <w16cid:commentId w16cid:paraId="72850F8F" w16cid:durableId="2AD4B38A"/>
   <w16cid:commentId w16cid:paraId="1A4AE143" w16cid:durableId="2ACCCA8E"/>
   <w16cid:commentId w16cid:paraId="7238D27B" w16cid:durableId="2ACCCAA3"/>
   <w16cid:commentId w16cid:paraId="1682DD74" w16cid:durableId="2ACCCAB2"/>
+  <w16cid:commentId w16cid:paraId="0816AA6D" w16cid:durableId="169C734D"/>
   <w16cid:commentId w16cid:paraId="2AC72B22" w16cid:durableId="2ACA17FD"/>
   <w16cid:commentId w16cid:paraId="24CB5161" w16cid:durableId="2AD4B8E5"/>
   <w16cid:commentId w16cid:paraId="746622A1" w16cid:durableId="3326E3C8"/>
   <w16cid:commentId w16cid:paraId="66C2E18C" w16cid:durableId="2ACA11DC"/>
+  <w16cid:commentId w16cid:paraId="21D076C7" w16cid:durableId="0AEE08A6"/>
 </w16cid:commentsIds>
 </file>
 
@@ -2248,6 +2550,9 @@
 <file path=word/people.xml><?xml version="1.0" encoding="utf-8"?>
 <w15:people xmlns:wpc="http://schemas.microsoft.com/office/word/2010/wordprocessingCanvas" xmlns:cx="http://schemas.microsoft.com/office/drawing/2014/chartex" xmlns:cx1="http://schemas.microsoft.com/office/drawing/2015/9/8/chartex" xmlns:cx2="http://schemas.microsoft.com/office/drawing/2015/10/21/chartex" xmlns:cx3="http://schemas.microsoft.com/office/drawing/2016/5/9/chartex" xmlns:cx4="http://schemas.microsoft.com/office/drawing/2016/5/10/chartex" xmlns:cx5="http://schemas.microsoft.com/office/drawing/2016/5/11/chartex" xmlns:cx6="http://schemas.microsoft.com/office/drawing/2016/5/12/chartex" xmlns:cx7="http://schemas.microsoft.com/office/drawing/2016/5/13/chartex" xmlns:cx8="http://schemas.microsoft.com/office/drawing/2016/5/14/chartex" xmlns:mc="http://schemas.openxmlformats.org/markup-compatibility/2006" xmlns:aink="http://schemas.microsoft.com/office/drawing/2016/ink" xmlns:am3d="http://schemas.microsoft.com/office/drawing/2017/model3d" xmlns:o="urn:schemas-microsoft-com:office:office" xmlns:oel="http://schemas.microsoft.com/office/2019/extlst" xmlns:r="http://schemas.openxmlformats.org/officeDocument/2006/relationships" xmlns:m="http://schemas.openxmlformats.org/officeDocument/2006/math" xmlns:v="urn:schemas-microsoft-com:vml" xmlns:wp14="http://schemas.microsoft.com/office/word/2010/wordprocessingDrawing" xmlns:wp="http://schemas.openxmlformats.org/drawingml/2006/wordprocessingDrawing" xmlns:w10="urn:schemas-microsoft-com:office:word" xmlns:w="http://schemas.openxmlformats.org/wordprocessingml/2006/main" xmlns:w14="http://schemas.microsoft.com/office/word/2010/wordml" xmlns:w15="http://schemas.microsoft.com/office/word/2012/wordml" xmlns:w16cex="http://schemas.microsoft.com/office/word/2018/wordml/cex" xmlns:w16cid="http://schemas.microsoft.com/office/word/2016/wordml/cid" xmlns:w16="http://schemas.microsoft.com/office/word/2018/wordml" xmlns:w16sdtdh="http://schemas.microsoft.com/office/word/2020/wordml/sdtdatahash" xmlns:w16se="http://schemas.microsoft.com/office/word/2015/wordml/symex" xmlns:wpg="http://schemas.microsoft.com/office/word/2010/wordprocessingGroup" xmlns:wpi="http://schemas.microsoft.com/office/word/2010/wordprocessingInk" xmlns:wne="http://schemas.microsoft.com/office/word/2006/wordml" xmlns:wps="http://schemas.microsoft.com/office/word/2010/wordprocessingShape" mc:Ignorable="w14 w15 w16se w16cid w16 w16cex w16sdtdh wp14">
   <w15:person w15:author="Powers-Mccormack, Bibi">
+    <w15:presenceInfo w15:providerId="AD" w15:userId="S::bibi.powers-mccormack@pnnl.gov::1ab09a31-a67c-4896-a9f9-6491b622f98a"/>
+  </w15:person>
+  <w15:person w15:author="Powers-McCormack, Bibi">
     <w15:presenceInfo w15:providerId="AD" w15:userId="S::bibi.powers-mccormack@pnnl.gov::1ab09a31-a67c-4896-a9f9-6491b622f98a"/>
   </w15:person>
   <w15:person w15:author="Forbes, Brieanne">
@@ -3123,30 +3428,10 @@
 </file>
 
 <file path=customXml/item1.xml><?xml version="1.0" encoding="utf-8"?>
-<?mso-contentType ?>
-<FormTemplates xmlns="http://schemas.microsoft.com/sharepoint/v3/contenttype/forms">
-  <Display>DocumentLibraryForm</Display>
-  <Edit>DocumentLibraryForm</Edit>
-  <New>DocumentLibraryForm</New>
-</FormTemplates>
+<b:Sources xmlns:b="http://schemas.openxmlformats.org/officeDocument/2006/bibliography" xmlns="http://schemas.openxmlformats.org/officeDocument/2006/bibliography" SelectedStyle="\IEEE2006OfficeOnline (1).xsl" StyleName="IEEE" Version="2006"/>
 </file>
 
 <file path=customXml/item2.xml><?xml version="1.0" encoding="utf-8"?>
-<p:properties xmlns:p="http://schemas.microsoft.com/office/2006/metadata/properties" xmlns:xsi="http://www.w3.org/2001/XMLSchema-instance" xmlns:pc="http://schemas.microsoft.com/office/infopath/2007/PartnerControls">
-  <documentManagement>
-    <TaxCatchAll xmlns="943d9c7c-3c4d-43b1-866a-28f5b74233dd" xsi:nil="true"/>
-    <lcf76f155ced4ddcb4097134ff3c332f xmlns="0715419b-2765-415c-8c2a-839f55a2ae41">
-      <Terms xmlns="http://schemas.microsoft.com/office/infopath/2007/PartnerControls"/>
-    </lcf76f155ced4ddcb4097134ff3c332f>
-  </documentManagement>
-</p:properties>
-</file>
-
-<file path=customXml/item3.xml><?xml version="1.0" encoding="utf-8"?>
-<b:Sources xmlns:b="http://schemas.openxmlformats.org/officeDocument/2006/bibliography" xmlns="http://schemas.openxmlformats.org/officeDocument/2006/bibliography" SelectedStyle="\IEEE2006OfficeOnline (1).xsl" StyleName="IEEE" Version="2006"/>
-</file>
-
-<file path=customXml/item4.xml><?xml version="1.0" encoding="utf-8"?>
 <ct:contentTypeSchema xmlns:ct="http://schemas.microsoft.com/office/2006/metadata/contentType" xmlns:ma="http://schemas.microsoft.com/office/2006/metadata/properties/metaAttributes" ct:_="" ma:_="" ma:contentTypeName="Document" ma:contentTypeID="0x010100D18914FFCC06CC4987FC1915ABD0754F" ma:contentTypeVersion="13" ma:contentTypeDescription="Create a new document." ma:contentTypeScope="" ma:versionID="b2b129f13bcea090c87214a269057364">
   <xsd:schema xmlns:xsd="http://www.w3.org/2001/XMLSchema" xmlns:xs="http://www.w3.org/2001/XMLSchema" xmlns:p="http://schemas.microsoft.com/office/2006/metadata/properties" xmlns:ns2="0715419b-2765-415c-8c2a-839f55a2ae41" xmlns:ns3="943d9c7c-3c4d-43b1-866a-28f5b74233dd" targetNamespace="http://schemas.microsoft.com/office/2006/metadata/properties" ma:root="true" ma:fieldsID="c83b16888b623a2853eceecf842a108b" ns2:_="" ns3:_="">
     <xsd:import namespace="0715419b-2765-415c-8c2a-839f55a2ae41"/>
@@ -3353,26 +3638,27 @@
 </ct:contentTypeSchema>
 </file>
 
-<file path=customXml/itemProps1.xml><?xml version="1.0" encoding="utf-8"?>
-<ds:datastoreItem xmlns:ds="http://schemas.openxmlformats.org/officeDocument/2006/customXml" ds:itemID="{7235D207-DC89-4009-A56C-73A4D2F90C32}">
-  <ds:schemaRefs>
-    <ds:schemaRef ds:uri="http://schemas.microsoft.com/sharepoint/v3/contenttype/forms"/>
-  </ds:schemaRefs>
-</ds:datastoreItem>
+<file path=customXml/item3.xml><?xml version="1.0" encoding="utf-8"?>
+<?mso-contentType ?>
+<FormTemplates xmlns="http://schemas.microsoft.com/sharepoint/v3/contenttype/forms">
+  <Display>DocumentLibraryForm</Display>
+  <Edit>DocumentLibraryForm</Edit>
+  <New>DocumentLibraryForm</New>
+</FormTemplates>
 </file>
 
-<file path=customXml/itemProps2.xml><?xml version="1.0" encoding="utf-8"?>
-<ds:datastoreItem xmlns:ds="http://schemas.openxmlformats.org/officeDocument/2006/customXml" ds:itemID="{35513A4B-FFDC-4DB0-8DF4-8B63D2A0EBF0}">
-  <ds:schemaRefs>
-    <ds:schemaRef ds:uri="http://schemas.microsoft.com/office/2006/metadata/properties"/>
-    <ds:schemaRef ds:uri="http://schemas.microsoft.com/office/infopath/2007/PartnerControls"/>
-    <ds:schemaRef ds:uri="943d9c7c-3c4d-43b1-866a-28f5b74233dd"/>
-    <ds:schemaRef ds:uri="0715419b-2765-415c-8c2a-839f55a2ae41"/>
-  </ds:schemaRefs>
-</ds:datastoreItem>
+<file path=customXml/item4.xml><?xml version="1.0" encoding="utf-8"?>
+<p:properties xmlns:p="http://schemas.microsoft.com/office/2006/metadata/properties" xmlns:xsi="http://www.w3.org/2001/XMLSchema-instance" xmlns:pc="http://schemas.microsoft.com/office/infopath/2007/PartnerControls">
+  <documentManagement>
+    <TaxCatchAll xmlns="943d9c7c-3c4d-43b1-866a-28f5b74233dd" xsi:nil="true"/>
+    <lcf76f155ced4ddcb4097134ff3c332f xmlns="0715419b-2765-415c-8c2a-839f55a2ae41">
+      <Terms xmlns="http://schemas.microsoft.com/office/infopath/2007/PartnerControls"/>
+    </lcf76f155ced4ddcb4097134ff3c332f>
+  </documentManagement>
+</p:properties>
 </file>
 
-<file path=customXml/itemProps3.xml><?xml version="1.0" encoding="utf-8"?>
+<file path=customXml/itemProps1.xml><?xml version="1.0" encoding="utf-8"?>
 <ds:datastoreItem xmlns:ds="http://schemas.openxmlformats.org/officeDocument/2006/customXml" ds:itemID="{BEDD3323-69A6-4F12-B1ED-7E2DD9F31440}">
   <ds:schemaRefs>
     <ds:schemaRef ds:uri="http://schemas.openxmlformats.org/officeDocument/2006/bibliography"/>
@@ -3380,7 +3666,7 @@
 </ds:datastoreItem>
 </file>
 
-<file path=customXml/itemProps4.xml><?xml version="1.0" encoding="utf-8"?>
+<file path=customXml/itemProps2.xml><?xml version="1.0" encoding="utf-8"?>
 <ds:datastoreItem xmlns:ds="http://schemas.openxmlformats.org/officeDocument/2006/customXml" ds:itemID="{A31B49E1-7727-44D4-81F6-1D2CE9336D0A}">
   <ds:schemaRefs>
     <ds:schemaRef ds:uri="http://schemas.microsoft.com/office/2006/metadata/contentType"/>
@@ -3397,4 +3683,23 @@
     <ds:schemaRef ds:uri="http://schemas.microsoft.com/internal/obd"/>
   </ds:schemaRefs>
 </ds:datastoreItem>
+</file>
+
+<file path=customXml/itemProps3.xml><?xml version="1.0" encoding="utf-8"?>
+<ds:datastoreItem xmlns:ds="http://schemas.openxmlformats.org/officeDocument/2006/customXml" ds:itemID="{7235D207-DC89-4009-A56C-73A4D2F90C32}">
+  <ds:schemaRefs>
+    <ds:schemaRef ds:uri="http://schemas.microsoft.com/sharepoint/v3/contenttype/forms"/>
+  </ds:schemaRefs>
+</ds:datastoreItem>
+</file>
+
+<file path=customXml/itemProps4.xml><?xml version="1.0" encoding="utf-8"?>
+<ds:datastoreItem xmlns:ds="http://schemas.openxmlformats.org/officeDocument/2006/customXml" ds:itemID="{35513A4B-FFDC-4DB0-8DF4-8B63D2A0EBF0}">
+  <ds:schemaRefs>
+    <ds:schemaRef ds:uri="http://schemas.microsoft.com/office/2006/metadata/properties"/>
+    <ds:schemaRef ds:uri="http://schemas.microsoft.com/office/infopath/2007/PartnerControls"/>
+    <ds:schemaRef ds:uri="943d9c7c-3c4d-43b1-866a-28f5b74233dd"/>
+    <ds:schemaRef ds:uri="0715419b-2765-415c-8c2a-839f55a2ae41"/>
+  </ds:schemaRefs>
+</ds:datastoreItem>
 </file>
</xml_diff>

<commit_message>
update readme and ess-dive based on dm team review
</commit_message>
<xml_diff>
--- a/thresholds_ESSDIVE_Metadata.docx
+++ b/thresholds_ESSDIVE_Metadata.docx
@@ -1116,6 +1116,289 @@
     <w:p>
       <w:pPr>
         <w:pStyle w:val="NoSpacing"/>
+        <w:spacing w:after="240"/>
+        <w:rPr>
+          <w:rFonts w:ascii="Calibri" w:eastAsia="Calibri" w:hAnsi="Calibri" w:cs="Calibri"/>
+        </w:rPr>
+      </w:pPr>
+      <w:proofErr w:type="spellStart"/>
+      <w:r>
+        <w:rPr>
+          <w:rFonts w:ascii="Calibri" w:eastAsia="Calibri" w:hAnsi="Calibri" w:cs="Calibri"/>
+        </w:rPr>
+        <w:t>Dewitz</w:t>
+      </w:r>
+      <w:proofErr w:type="spellEnd"/>
+      <w:r>
+        <w:rPr>
+          <w:rFonts w:ascii="Calibri" w:eastAsia="Calibri" w:hAnsi="Calibri" w:cs="Calibri"/>
+        </w:rPr>
+        <w:t>, J. (2020). National Land Cover Database (NLCD) 2016 Products [Data set]. U.S. Geological Survey. https://doi.org/10.5066/P96HHBIE accessed via the R package “</w:t>
+      </w:r>
+      <w:proofErr w:type="spellStart"/>
+      <w:r>
+        <w:rPr>
+          <w:rFonts w:ascii="Calibri" w:eastAsia="Calibri" w:hAnsi="Calibri" w:cs="Calibri"/>
+        </w:rPr>
+        <w:t>FedData</w:t>
+      </w:r>
+      <w:proofErr w:type="spellEnd"/>
+      <w:r>
+        <w:rPr>
+          <w:rFonts w:ascii="Calibri" w:eastAsia="Calibri" w:hAnsi="Calibri" w:cs="Calibri"/>
+        </w:rPr>
+        <w:t>”</w:t>
+      </w:r>
+    </w:p>
+    <w:p>
+      <w:pPr>
+        <w:pStyle w:val="NoSpacing"/>
+        <w:spacing w:after="240"/>
+        <w:rPr>
+          <w:rFonts w:ascii="Calibri" w:eastAsia="Calibri" w:hAnsi="Calibri" w:cs="Calibri"/>
+        </w:rPr>
+      </w:pPr>
+      <w:r>
+        <w:rPr>
+          <w:rFonts w:ascii="Calibri" w:eastAsia="Calibri" w:hAnsi="Calibri" w:cs="Calibri"/>
+        </w:rPr>
+        <w:t>MTBS Project. (2021). MTBS Data Access: Fire Level Geospatial Data. [Data set]. USDA Forest Service/U.S. Geological Survey. Retrieved from http://mtbs.gov/direct-download</w:t>
+      </w:r>
+    </w:p>
+    <w:p>
+      <w:pPr>
+        <w:pStyle w:val="NoSpacing"/>
+        <w:spacing w:after="240"/>
+        <w:rPr>
+          <w:rFonts w:ascii="Calibri" w:eastAsia="Calibri" w:hAnsi="Calibri" w:cs="Calibri"/>
+        </w:rPr>
+      </w:pPr>
+      <w:r>
+        <w:rPr>
+          <w:rFonts w:ascii="Calibri" w:eastAsia="Calibri" w:hAnsi="Calibri" w:cs="Calibri"/>
+        </w:rPr>
+        <w:lastRenderedPageBreak/>
+        <w:t xml:space="preserve">Myneni, R., </w:t>
+      </w:r>
+      <w:proofErr w:type="spellStart"/>
+      <w:r>
+        <w:rPr>
+          <w:rFonts w:ascii="Calibri" w:eastAsia="Calibri" w:hAnsi="Calibri" w:cs="Calibri"/>
+        </w:rPr>
+        <w:t>Knyazikhin</w:t>
+      </w:r>
+      <w:proofErr w:type="spellEnd"/>
+      <w:r>
+        <w:rPr>
+          <w:rFonts w:ascii="Calibri" w:eastAsia="Calibri" w:hAnsi="Calibri" w:cs="Calibri"/>
+        </w:rPr>
+        <w:t>, Y., &amp; Park, T. (2015). MOD15A2H MODIS/Terra Leaf Area Index/FPAR 8-Day L4 Global 500m SIN Grid V006 [Data set]. NASA EOSDIS Land Processes Distributed Active Archive Center. https://doi.org/10.5067/MODIS/MOD15A2H.006</w:t>
+      </w:r>
+    </w:p>
+    <w:p>
+      <w:pPr>
+        <w:pStyle w:val="NoSpacing"/>
+        <w:spacing w:after="240"/>
+        <w:rPr>
+          <w:rFonts w:ascii="Calibri" w:eastAsia="Calibri" w:hAnsi="Calibri" w:cs="Calibri"/>
+        </w:rPr>
+      </w:pPr>
+      <w:r>
+        <w:rPr>
+          <w:rFonts w:ascii="Calibri" w:eastAsia="Calibri" w:hAnsi="Calibri" w:cs="Calibri"/>
+        </w:rPr>
+        <w:t xml:space="preserve">NASA Shuttle Radar Topography Mission (SRTM). (2013). Shuttle Radar Topography Mission (SRTM) Global. </w:t>
+      </w:r>
+      <w:proofErr w:type="spellStart"/>
+      <w:r>
+        <w:rPr>
+          <w:rFonts w:ascii="Calibri" w:eastAsia="Calibri" w:hAnsi="Calibri" w:cs="Calibri"/>
+        </w:rPr>
+        <w:t>OpenTopography</w:t>
+      </w:r>
+      <w:proofErr w:type="spellEnd"/>
+      <w:r>
+        <w:rPr>
+          <w:rFonts w:ascii="Calibri" w:eastAsia="Calibri" w:hAnsi="Calibri" w:cs="Calibri"/>
+        </w:rPr>
+        <w:t xml:space="preserve">. https://doi.org/10.5069/G9445JDF </w:t>
+      </w:r>
+      <w:proofErr w:type="spellStart"/>
+      <w:r>
+        <w:rPr>
+          <w:rFonts w:ascii="Calibri" w:eastAsia="Calibri" w:hAnsi="Calibri" w:cs="Calibri"/>
+        </w:rPr>
+        <w:t>acessed</w:t>
+      </w:r>
+      <w:proofErr w:type="spellEnd"/>
+      <w:r>
+        <w:rPr>
+          <w:rFonts w:ascii="Calibri" w:eastAsia="Calibri" w:hAnsi="Calibri" w:cs="Calibri"/>
+        </w:rPr>
+        <w:t xml:space="preserve"> via the R package “</w:t>
+      </w:r>
+      <w:proofErr w:type="spellStart"/>
+      <w:r>
+        <w:rPr>
+          <w:rFonts w:ascii="Calibri" w:eastAsia="Calibri" w:hAnsi="Calibri" w:cs="Calibri"/>
+        </w:rPr>
+        <w:t>elevatr</w:t>
+      </w:r>
+      <w:proofErr w:type="spellEnd"/>
+      <w:r>
+        <w:rPr>
+          <w:rFonts w:ascii="Calibri" w:eastAsia="Calibri" w:hAnsi="Calibri" w:cs="Calibri"/>
+        </w:rPr>
+        <w:t>”</w:t>
+      </w:r>
+    </w:p>
+    <w:p>
+      <w:pPr>
+        <w:pStyle w:val="NoSpacing"/>
+        <w:spacing w:after="240"/>
+        <w:rPr>
+          <w:rFonts w:ascii="Calibri" w:eastAsia="Calibri" w:hAnsi="Calibri" w:cs="Calibri"/>
+        </w:rPr>
+      </w:pPr>
+      <w:r>
+        <w:rPr>
+          <w:rFonts w:ascii="Calibri" w:eastAsia="Calibri" w:hAnsi="Calibri" w:cs="Calibri"/>
+        </w:rPr>
+        <w:t>Running, S. W., Mu, Q., Zhao, M., &amp; Moreno, A. (2021). MODIS/Terra Net Evapotranspiration Gap-Filled 8-Day L4 Global 500m SIN Grid [Data set]. NASA EOSDIS Land Processes Distributed Active Archive Center. https://doi.org/10.5067/MODIS/MOD16A2GF.061</w:t>
+      </w:r>
+    </w:p>
+    <w:p>
+      <w:pPr>
+        <w:pStyle w:val="NoSpacing"/>
+        <w:spacing w:after="240"/>
+        <w:rPr>
+          <w:rFonts w:ascii="Calibri" w:eastAsia="Calibri" w:hAnsi="Calibri" w:cs="Calibri"/>
+        </w:rPr>
+      </w:pPr>
+      <w:r>
+        <w:rPr>
+          <w:rFonts w:ascii="Calibri" w:eastAsia="Calibri" w:hAnsi="Calibri" w:cs="Calibri"/>
+        </w:rPr>
+        <w:t>Soil Survey Staff, Natural Resources Conservation Service, United States Department of Agriculture. (n.d.). Soil Survey Geographic (SSURGO) Database [Data set]. Retrieved from https://sdmdataaccess.sc.egov.usda.gov accessed via the R package “</w:t>
+      </w:r>
+      <w:proofErr w:type="spellStart"/>
+      <w:r>
+        <w:rPr>
+          <w:rFonts w:ascii="Calibri" w:eastAsia="Calibri" w:hAnsi="Calibri" w:cs="Calibri"/>
+        </w:rPr>
+        <w:t>soilDB</w:t>
+      </w:r>
+      <w:proofErr w:type="spellEnd"/>
+      <w:r>
+        <w:rPr>
+          <w:rFonts w:ascii="Calibri" w:eastAsia="Calibri" w:hAnsi="Calibri" w:cs="Calibri"/>
+        </w:rPr>
+        <w:t>”</w:t>
+      </w:r>
+    </w:p>
+    <w:p>
+      <w:pPr>
+        <w:pStyle w:val="NoSpacing"/>
+        <w:spacing w:after="240"/>
+        <w:rPr>
+          <w:rFonts w:ascii="Calibri" w:eastAsia="Calibri" w:hAnsi="Calibri" w:cs="Calibri"/>
+        </w:rPr>
+      </w:pPr>
+      <w:r>
+        <w:rPr>
+          <w:rFonts w:ascii="Calibri" w:eastAsia="Calibri" w:hAnsi="Calibri" w:cs="Calibri"/>
+        </w:rPr>
+        <w:t xml:space="preserve">Thornton, M. M., Shrestha, R., Wei, Y., Thornton, P. E., Kao, S.-C., &amp; Wilson, B. E. (2022). </w:t>
+      </w:r>
+      <w:proofErr w:type="spellStart"/>
+      <w:r>
+        <w:rPr>
+          <w:rFonts w:ascii="Calibri" w:eastAsia="Calibri" w:hAnsi="Calibri" w:cs="Calibri"/>
+        </w:rPr>
+        <w:t>Daymet</w:t>
+      </w:r>
+      <w:proofErr w:type="spellEnd"/>
+      <w:r>
+        <w:rPr>
+          <w:rFonts w:ascii="Calibri" w:eastAsia="Calibri" w:hAnsi="Calibri" w:cs="Calibri"/>
+        </w:rPr>
+        <w:t xml:space="preserve">: Daily Surface Weather Data on a 1-km Grid for North America, Version 4 R1 (Version </w:t>
+      </w:r>
+      <w:proofErr w:type="spellStart"/>
+      <w:r>
+        <w:rPr>
+          <w:rFonts w:ascii="Calibri" w:eastAsia="Calibri" w:hAnsi="Calibri" w:cs="Calibri"/>
+        </w:rPr>
+        <w:t>Version</w:t>
+      </w:r>
+      <w:proofErr w:type="spellEnd"/>
+      <w:r>
+        <w:rPr>
+          <w:rFonts w:ascii="Calibri" w:eastAsia="Calibri" w:hAnsi="Calibri" w:cs="Calibri"/>
+        </w:rPr>
+        <w:t xml:space="preserve"> 4.4) [Data set]. ORNL Distributed Active Archive Center. https://doi.org/10.3334/ORNLDAAC/2129 accessed via R package “</w:t>
+      </w:r>
+      <w:proofErr w:type="spellStart"/>
+      <w:r>
+        <w:rPr>
+          <w:rFonts w:ascii="Calibri" w:eastAsia="Calibri" w:hAnsi="Calibri" w:cs="Calibri"/>
+        </w:rPr>
+        <w:t>daymetR</w:t>
+      </w:r>
+      <w:proofErr w:type="spellEnd"/>
+      <w:r>
+        <w:rPr>
+          <w:rFonts w:ascii="Calibri" w:eastAsia="Calibri" w:hAnsi="Calibri" w:cs="Calibri"/>
+        </w:rPr>
+        <w:t>”</w:t>
+      </w:r>
+    </w:p>
+    <w:p>
+      <w:pPr>
+        <w:pStyle w:val="NoSpacing"/>
+        <w:spacing w:after="240"/>
+        <w:rPr>
+          <w:rFonts w:ascii="Calibri" w:eastAsia="Calibri" w:hAnsi="Calibri" w:cs="Calibri"/>
+        </w:rPr>
+      </w:pPr>
+      <w:r>
+        <w:rPr>
+          <w:rFonts w:ascii="Calibri" w:eastAsia="Calibri" w:hAnsi="Calibri" w:cs="Calibri"/>
+        </w:rPr>
+        <w:t>U.S. Geological Survey. (n.d.). Water Data for the Nation [Data set]. Retrieved from https://waterdata.usgs.gov/nwis accessed via R packages “</w:t>
+      </w:r>
+      <w:proofErr w:type="spellStart"/>
+      <w:r>
+        <w:rPr>
+          <w:rFonts w:ascii="Calibri" w:eastAsia="Calibri" w:hAnsi="Calibri" w:cs="Calibri"/>
+        </w:rPr>
+        <w:t>nhdplusTools</w:t>
+      </w:r>
+      <w:proofErr w:type="spellEnd"/>
+      <w:r>
+        <w:rPr>
+          <w:rFonts w:ascii="Calibri" w:eastAsia="Calibri" w:hAnsi="Calibri" w:cs="Calibri"/>
+        </w:rPr>
+        <w:t>”, “Data Retrieval” and “</w:t>
+      </w:r>
+      <w:proofErr w:type="spellStart"/>
+      <w:r>
+        <w:rPr>
+          <w:rFonts w:ascii="Calibri" w:eastAsia="Calibri" w:hAnsi="Calibri" w:cs="Calibri"/>
+        </w:rPr>
+        <w:t>waterData</w:t>
+      </w:r>
+      <w:proofErr w:type="spellEnd"/>
+      <w:r>
+        <w:rPr>
+          <w:rFonts w:ascii="Calibri" w:eastAsia="Calibri" w:hAnsi="Calibri" w:cs="Calibri"/>
+        </w:rPr>
+        <w:t>”</w:t>
+      </w:r>
+    </w:p>
+    <w:p>
+      <w:pPr>
+        <w:pStyle w:val="NoSpacing"/>
         <w:rPr>
           <w:rFonts w:eastAsiaTheme="minorEastAsia"/>
         </w:rPr>
@@ -1180,7 +1463,6 @@
         <w:rPr>
           <w:rFonts w:eastAsiaTheme="minorEastAsia"/>
         </w:rPr>
-        <w:lastRenderedPageBreak/>
         <w:t xml:space="preserve">Velliquette, T., Welch, J., Crow, M., </w:t>
       </w:r>
       <w:proofErr w:type="spellStart"/>
@@ -1468,6 +1750,7 @@
         <w:rPr>
           <w:rFonts w:eastAsiaTheme="minorEastAsia"/>
         </w:rPr>
+        <w:lastRenderedPageBreak/>
         <w:t>Brieanne Forbes</w:t>
       </w:r>
     </w:p>
@@ -1895,19 +2178,48 @@
       <w:pPr>
         <w:spacing w:before="160"/>
       </w:pPr>
-      <w:r>
-        <w:lastRenderedPageBreak/>
-        <w:t xml:space="preserve">This data package includes R scripts (“scripts”) which are numbered in ascending order of use to reproduce the model and results from the associated manuscript. While most of the data is pulled via R from publicly available data sources, a few additional files are needed to create the models which </w:t>
-      </w:r>
-      <w:proofErr w:type="gramStart"/>
-      <w:r>
-        <w:t>are located in</w:t>
-      </w:r>
-      <w:proofErr w:type="gramEnd"/>
-      <w:r>
-        <w:t xml:space="preserve"> the “inputs” folder. This folder also contains two different versions of the SWAT wildfire module. For specific details on workflow steps see “thresholds_workflow.pdf”. Model outputs can be found in the “outputs/data” folder, while figures and summary tables used in the manuscript are in “outputs/figures” and “outputs/summary-outputs” respectively. </w:t>
-      </w:r>
-    </w:p>
+      <w:bookmarkStart w:id="15" w:name="_Hlk192842637"/>
+      <w:r>
+        <w:t xml:space="preserve">The Soil and Water Assessment Tool (SWAT) model was implemented using publicly available data and R was used for processing and analysis. Publicly available data were pulled directly in R from </w:t>
+      </w:r>
+      <w:r>
+        <w:t xml:space="preserve">National Land Cover Database (USGS NLCD), Monitoring Trends in Burn Severity (USGS/USDA MTBS), </w:t>
+      </w:r>
+      <w:r>
+        <w:t xml:space="preserve">Moderate Resolution Imaging Spectroradiometer </w:t>
+      </w:r>
+      <w:r>
+        <w:t xml:space="preserve">(NASA MODIS), Shuttle Radar Topography Mission (NASA SRTM), Soil Survey Geographic Database (USDA SSURGO), </w:t>
+      </w:r>
+      <w:bookmarkStart w:id="16" w:name="_Hlk193206130"/>
+      <w:proofErr w:type="spellStart"/>
+      <w:r>
+        <w:t>Daymet</w:t>
+      </w:r>
+      <w:bookmarkEnd w:id="16"/>
+      <w:proofErr w:type="spellEnd"/>
+      <w:r>
+        <w:t xml:space="preserve"> (ORNL), and the National Hydrography Dataset (</w:t>
+      </w:r>
+      <w:r>
+        <w:t>USGS</w:t>
+      </w:r>
+      <w:r>
+        <w:t xml:space="preserve"> </w:t>
+      </w:r>
+      <w:proofErr w:type="spellStart"/>
+      <w:r>
+        <w:t>NHDPlus</w:t>
+      </w:r>
+      <w:proofErr w:type="spellEnd"/>
+      <w:r>
+        <w:t>)</w:t>
+      </w:r>
+      <w:r>
+        <w:t>. Detailed model setup and execution steps are outlined in “thresholds_workflow.pdf”</w:t>
+      </w:r>
+    </w:p>
+    <w:bookmarkEnd w:id="15"/>
     <w:p/>
     <w:sectPr>
       <w:pgSz w:w="12240" w:h="15840"/>
@@ -1953,7 +2265,7 @@
       </w:r>
     </w:p>
   </w:comment>
-  <w:comment w:id="2" w:author="Powers-McCormack, Bibi" w:date="2025-03-14T09:44:00Z" w:initials="BP">
+  <w:comment w:id="2" w:author="Powers-Mccormack, Bibi" w:date="2025-03-14T09:44:00Z" w:initials="BP">
     <w:p>
       <w:pPr>
         <w:pStyle w:val="CommentText"/>
@@ -1969,7 +2281,7 @@
       </w:r>
     </w:p>
   </w:comment>
-  <w:comment w:id="4" w:author="Powers-McCormack, Bibi" w:date="2024-11-05T15:08:00Z" w:initials="BP">
+  <w:comment w:id="4" w:author="Powers-Mccormack, Bibi" w:date="2024-11-05T15:08:00Z" w:initials="BP">
     <w:p>
       <w:pPr>
         <w:pStyle w:val="CommentText"/>
@@ -2033,7 +2345,7 @@
       </w:r>
     </w:p>
   </w:comment>
-  <w:comment w:id="9" w:author="Powers-McCormack, Bibi" w:date="2025-03-14T11:02:00Z" w:initials="BP">
+  <w:comment w:id="9" w:author="Powers-Mccormack, Bibi" w:date="2025-03-14T11:02:00Z" w:initials="BP">
     <w:p>
       <w:pPr>
         <w:pStyle w:val="CommentText"/>
@@ -2550,9 +2862,6 @@
 <file path=word/people.xml><?xml version="1.0" encoding="utf-8"?>
 <w15:people xmlns:wpc="http://schemas.microsoft.com/office/word/2010/wordprocessingCanvas" xmlns:cx="http://schemas.microsoft.com/office/drawing/2014/chartex" xmlns:cx1="http://schemas.microsoft.com/office/drawing/2015/9/8/chartex" xmlns:cx2="http://schemas.microsoft.com/office/drawing/2015/10/21/chartex" xmlns:cx3="http://schemas.microsoft.com/office/drawing/2016/5/9/chartex" xmlns:cx4="http://schemas.microsoft.com/office/drawing/2016/5/10/chartex" xmlns:cx5="http://schemas.microsoft.com/office/drawing/2016/5/11/chartex" xmlns:cx6="http://schemas.microsoft.com/office/drawing/2016/5/12/chartex" xmlns:cx7="http://schemas.microsoft.com/office/drawing/2016/5/13/chartex" xmlns:cx8="http://schemas.microsoft.com/office/drawing/2016/5/14/chartex" xmlns:mc="http://schemas.openxmlformats.org/markup-compatibility/2006" xmlns:aink="http://schemas.microsoft.com/office/drawing/2016/ink" xmlns:am3d="http://schemas.microsoft.com/office/drawing/2017/model3d" xmlns:o="urn:schemas-microsoft-com:office:office" xmlns:oel="http://schemas.microsoft.com/office/2019/extlst" xmlns:r="http://schemas.openxmlformats.org/officeDocument/2006/relationships" xmlns:m="http://schemas.openxmlformats.org/officeDocument/2006/math" xmlns:v="urn:schemas-microsoft-com:vml" xmlns:wp14="http://schemas.microsoft.com/office/word/2010/wordprocessingDrawing" xmlns:wp="http://schemas.openxmlformats.org/drawingml/2006/wordprocessingDrawing" xmlns:w10="urn:schemas-microsoft-com:office:word" xmlns:w="http://schemas.openxmlformats.org/wordprocessingml/2006/main" xmlns:w14="http://schemas.microsoft.com/office/word/2010/wordml" xmlns:w15="http://schemas.microsoft.com/office/word/2012/wordml" xmlns:w16cex="http://schemas.microsoft.com/office/word/2018/wordml/cex" xmlns:w16cid="http://schemas.microsoft.com/office/word/2016/wordml/cid" xmlns:w16="http://schemas.microsoft.com/office/word/2018/wordml" xmlns:w16sdtdh="http://schemas.microsoft.com/office/word/2020/wordml/sdtdatahash" xmlns:w16se="http://schemas.microsoft.com/office/word/2015/wordml/symex" xmlns:wpg="http://schemas.microsoft.com/office/word/2010/wordprocessingGroup" xmlns:wpi="http://schemas.microsoft.com/office/word/2010/wordprocessingInk" xmlns:wne="http://schemas.microsoft.com/office/word/2006/wordml" xmlns:wps="http://schemas.microsoft.com/office/word/2010/wordprocessingShape" mc:Ignorable="w14 w15 w16se w16cid w16 w16cex w16sdtdh wp14">
   <w15:person w15:author="Powers-Mccormack, Bibi">
-    <w15:presenceInfo w15:providerId="AD" w15:userId="S::bibi.powers-mccormack@pnnl.gov::1ab09a31-a67c-4896-a9f9-6491b622f98a"/>
-  </w15:person>
-  <w15:person w15:author="Powers-McCormack, Bibi">
     <w15:presenceInfo w15:providerId="AD" w15:userId="S::bibi.powers-mccormack@pnnl.gov::1ab09a31-a67c-4896-a9f9-6491b622f98a"/>
   </w15:person>
   <w15:person w15:author="Forbes, Brieanne">
@@ -3428,10 +3737,26 @@
 </file>
 
 <file path=customXml/item1.xml><?xml version="1.0" encoding="utf-8"?>
-<b:Sources xmlns:b="http://schemas.openxmlformats.org/officeDocument/2006/bibliography" xmlns="http://schemas.openxmlformats.org/officeDocument/2006/bibliography" SelectedStyle="\IEEE2006OfficeOnline (1).xsl" StyleName="IEEE" Version="2006"/>
+<p:properties xmlns:p="http://schemas.microsoft.com/office/2006/metadata/properties" xmlns:xsi="http://www.w3.org/2001/XMLSchema-instance" xmlns:pc="http://schemas.microsoft.com/office/infopath/2007/PartnerControls">
+  <documentManagement>
+    <TaxCatchAll xmlns="943d9c7c-3c4d-43b1-866a-28f5b74233dd" xsi:nil="true"/>
+    <lcf76f155ced4ddcb4097134ff3c332f xmlns="0715419b-2765-415c-8c2a-839f55a2ae41">
+      <Terms xmlns="http://schemas.microsoft.com/office/infopath/2007/PartnerControls"/>
+    </lcf76f155ced4ddcb4097134ff3c332f>
+  </documentManagement>
+</p:properties>
 </file>
 
 <file path=customXml/item2.xml><?xml version="1.0" encoding="utf-8"?>
+<?mso-contentType ?>
+<FormTemplates xmlns="http://schemas.microsoft.com/sharepoint/v3/contenttype/forms">
+  <Display>DocumentLibraryForm</Display>
+  <Edit>DocumentLibraryForm</Edit>
+  <New>DocumentLibraryForm</New>
+</FormTemplates>
+</file>
+
+<file path=customXml/item3.xml><?xml version="1.0" encoding="utf-8"?>
 <ct:contentTypeSchema xmlns:ct="http://schemas.microsoft.com/office/2006/metadata/contentType" xmlns:ma="http://schemas.microsoft.com/office/2006/metadata/properties/metaAttributes" ct:_="" ma:_="" ma:contentTypeName="Document" ma:contentTypeID="0x010100D18914FFCC06CC4987FC1915ABD0754F" ma:contentTypeVersion="13" ma:contentTypeDescription="Create a new document." ma:contentTypeScope="" ma:versionID="b2b129f13bcea090c87214a269057364">
   <xsd:schema xmlns:xsd="http://www.w3.org/2001/XMLSchema" xmlns:xs="http://www.w3.org/2001/XMLSchema" xmlns:p="http://schemas.microsoft.com/office/2006/metadata/properties" xmlns:ns2="0715419b-2765-415c-8c2a-839f55a2ae41" xmlns:ns3="943d9c7c-3c4d-43b1-866a-28f5b74233dd" targetNamespace="http://schemas.microsoft.com/office/2006/metadata/properties" ma:root="true" ma:fieldsID="c83b16888b623a2853eceecf842a108b" ns2:_="" ns3:_="">
     <xsd:import namespace="0715419b-2765-415c-8c2a-839f55a2ae41"/>
@@ -3638,35 +3963,30 @@
 </ct:contentTypeSchema>
 </file>
 
-<file path=customXml/item3.xml><?xml version="1.0" encoding="utf-8"?>
-<?mso-contentType ?>
-<FormTemplates xmlns="http://schemas.microsoft.com/sharepoint/v3/contenttype/forms">
-  <Display>DocumentLibraryForm</Display>
-  <Edit>DocumentLibraryForm</Edit>
-  <New>DocumentLibraryForm</New>
-</FormTemplates>
-</file>
-
 <file path=customXml/item4.xml><?xml version="1.0" encoding="utf-8"?>
-<p:properties xmlns:p="http://schemas.microsoft.com/office/2006/metadata/properties" xmlns:xsi="http://www.w3.org/2001/XMLSchema-instance" xmlns:pc="http://schemas.microsoft.com/office/infopath/2007/PartnerControls">
-  <documentManagement>
-    <TaxCatchAll xmlns="943d9c7c-3c4d-43b1-866a-28f5b74233dd" xsi:nil="true"/>
-    <lcf76f155ced4ddcb4097134ff3c332f xmlns="0715419b-2765-415c-8c2a-839f55a2ae41">
-      <Terms xmlns="http://schemas.microsoft.com/office/infopath/2007/PartnerControls"/>
-    </lcf76f155ced4ddcb4097134ff3c332f>
-  </documentManagement>
-</p:properties>
+<b:Sources xmlns:b="http://schemas.openxmlformats.org/officeDocument/2006/bibliography" xmlns="http://schemas.openxmlformats.org/officeDocument/2006/bibliography" SelectedStyle="\IEEE2006OfficeOnline (1).xsl" StyleName="IEEE" Version="2006"/>
 </file>
 
 <file path=customXml/itemProps1.xml><?xml version="1.0" encoding="utf-8"?>
-<ds:datastoreItem xmlns:ds="http://schemas.openxmlformats.org/officeDocument/2006/customXml" ds:itemID="{BEDD3323-69A6-4F12-B1ED-7E2DD9F31440}">
+<ds:datastoreItem xmlns:ds="http://schemas.openxmlformats.org/officeDocument/2006/customXml" ds:itemID="{35513A4B-FFDC-4DB0-8DF4-8B63D2A0EBF0}">
   <ds:schemaRefs>
-    <ds:schemaRef ds:uri="http://schemas.openxmlformats.org/officeDocument/2006/bibliography"/>
+    <ds:schemaRef ds:uri="http://schemas.microsoft.com/office/2006/metadata/properties"/>
+    <ds:schemaRef ds:uri="http://schemas.microsoft.com/office/infopath/2007/PartnerControls"/>
+    <ds:schemaRef ds:uri="943d9c7c-3c4d-43b1-866a-28f5b74233dd"/>
+    <ds:schemaRef ds:uri="0715419b-2765-415c-8c2a-839f55a2ae41"/>
   </ds:schemaRefs>
 </ds:datastoreItem>
 </file>
 
 <file path=customXml/itemProps2.xml><?xml version="1.0" encoding="utf-8"?>
+<ds:datastoreItem xmlns:ds="http://schemas.openxmlformats.org/officeDocument/2006/customXml" ds:itemID="{7235D207-DC89-4009-A56C-73A4D2F90C32}">
+  <ds:schemaRefs>
+    <ds:schemaRef ds:uri="http://schemas.microsoft.com/sharepoint/v3/contenttype/forms"/>
+  </ds:schemaRefs>
+</ds:datastoreItem>
+</file>
+
+<file path=customXml/itemProps3.xml><?xml version="1.0" encoding="utf-8"?>
 <ds:datastoreItem xmlns:ds="http://schemas.openxmlformats.org/officeDocument/2006/customXml" ds:itemID="{A31B49E1-7727-44D4-81F6-1D2CE9336D0A}">
   <ds:schemaRefs>
     <ds:schemaRef ds:uri="http://schemas.microsoft.com/office/2006/metadata/contentType"/>
@@ -3685,21 +4005,10 @@
 </ds:datastoreItem>
 </file>
 
-<file path=customXml/itemProps3.xml><?xml version="1.0" encoding="utf-8"?>
-<ds:datastoreItem xmlns:ds="http://schemas.openxmlformats.org/officeDocument/2006/customXml" ds:itemID="{7235D207-DC89-4009-A56C-73A4D2F90C32}">
+<file path=customXml/itemProps4.xml><?xml version="1.0" encoding="utf-8"?>
+<ds:datastoreItem xmlns:ds="http://schemas.openxmlformats.org/officeDocument/2006/customXml" ds:itemID="{BEDD3323-69A6-4F12-B1ED-7E2DD9F31440}">
   <ds:schemaRefs>
-    <ds:schemaRef ds:uri="http://schemas.microsoft.com/sharepoint/v3/contenttype/forms"/>
-  </ds:schemaRefs>
-</ds:datastoreItem>
-</file>
-
-<file path=customXml/itemProps4.xml><?xml version="1.0" encoding="utf-8"?>
-<ds:datastoreItem xmlns:ds="http://schemas.openxmlformats.org/officeDocument/2006/customXml" ds:itemID="{35513A4B-FFDC-4DB0-8DF4-8B63D2A0EBF0}">
-  <ds:schemaRefs>
-    <ds:schemaRef ds:uri="http://schemas.microsoft.com/office/2006/metadata/properties"/>
-    <ds:schemaRef ds:uri="http://schemas.microsoft.com/office/infopath/2007/PartnerControls"/>
-    <ds:schemaRef ds:uri="943d9c7c-3c4d-43b1-866a-28f5b74233dd"/>
-    <ds:schemaRef ds:uri="0715419b-2765-415c-8c2a-839f55a2ae41"/>
+    <ds:schemaRef ds:uri="http://schemas.openxmlformats.org/officeDocument/2006/bibliography"/>
   </ds:schemaRefs>
 </ds:datastoreItem>
 </file>
</xml_diff>